<commit_message>
presentation (edit, not full)
</commit_message>
<xml_diff>
--- a/presentation/presentation (text).docx
+++ b/presentation/presentation (text).docx
@@ -1,6 +1,6 @@
 
 <file path=word/document.xml><?xml version="1.0" encoding="utf-8"?>
-<w:document xmlns:wpc="http://schemas.microsoft.com/office/word/2010/wordprocessingCanvas" xmlns:cx="http://schemas.microsoft.com/office/drawing/2014/chartex" xmlns:cx1="http://schemas.microsoft.com/office/drawing/2015/9/8/chartex" xmlns:cx2="http://schemas.microsoft.com/office/drawing/2015/10/21/chartex" xmlns:cx3="http://schemas.microsoft.com/office/drawing/2016/5/9/chartex" xmlns:cx4="http://schemas.microsoft.com/office/drawing/2016/5/10/chartex" xmlns:cx5="http://schemas.microsoft.com/office/drawing/2016/5/11/chartex" xmlns:cx6="http://schemas.microsoft.com/office/drawing/2016/5/12/chartex" xmlns:cx7="http://schemas.microsoft.com/office/drawing/2016/5/13/chartex" xmlns:cx8="http://schemas.microsoft.com/office/drawing/2016/5/14/chartex" xmlns:mc="http://schemas.openxmlformats.org/markup-compatibility/2006" xmlns:aink="http://schemas.microsoft.com/office/drawing/2016/ink" xmlns:am3d="http://schemas.microsoft.com/office/drawing/2017/model3d" xmlns:o="urn:schemas-microsoft-com:office:office" xmlns:r="http://schemas.openxmlformats.org/officeDocument/2006/relationships" xmlns:m="http://schemas.openxmlformats.org/officeDocument/2006/math" xmlns:v="urn:schemas-microsoft-com:vml" xmlns:wp14="http://schemas.microsoft.com/office/word/2010/wordprocessingDrawing" xmlns:wp="http://schemas.openxmlformats.org/drawingml/2006/wordprocessingDrawing" xmlns:w10="urn:schemas-microsoft-com:office:word" xmlns:w="http://schemas.openxmlformats.org/wordprocessingml/2006/main" xmlns:w14="http://schemas.microsoft.com/office/word/2010/wordml" xmlns:w15="http://schemas.microsoft.com/office/word/2012/wordml" xmlns:w16cex="http://schemas.microsoft.com/office/word/2018/wordml/cex" xmlns:w16cid="http://schemas.microsoft.com/office/word/2016/wordml/cid" xmlns:w16="http://schemas.microsoft.com/office/word/2018/wordml" xmlns:w16sdtdh="http://schemas.microsoft.com/office/word/2020/wordml/sdtdatahash" xmlns:w16se="http://schemas.microsoft.com/office/word/2015/wordml/symex" xmlns:wpg="http://schemas.microsoft.com/office/word/2010/wordprocessingGroup" xmlns:wpi="http://schemas.microsoft.com/office/word/2010/wordprocessingInk" xmlns:wne="http://schemas.microsoft.com/office/word/2006/wordml" xmlns:wps="http://schemas.microsoft.com/office/word/2010/wordprocessingShape" mc:Ignorable="w14 w15 w16se w16cid w16 w16cex w16sdtdh wp14">
+<w:document xmlns:wpc="http://schemas.microsoft.com/office/word/2010/wordprocessingCanvas" xmlns:cx="http://schemas.microsoft.com/office/drawing/2014/chartex" xmlns:mc="http://schemas.openxmlformats.org/markup-compatibility/2006" xmlns:o="urn:schemas-microsoft-com:office:office" xmlns:r="http://schemas.openxmlformats.org/officeDocument/2006/relationships" xmlns:m="http://schemas.openxmlformats.org/officeDocument/2006/math" xmlns:v="urn:schemas-microsoft-com:vml" xmlns:wp14="http://schemas.microsoft.com/office/word/2010/wordprocessingDrawing" xmlns:wp="http://schemas.openxmlformats.org/drawingml/2006/wordprocessingDrawing" xmlns:w10="urn:schemas-microsoft-com:office:word" xmlns:w="http://schemas.openxmlformats.org/wordprocessingml/2006/main" xmlns:w14="http://schemas.microsoft.com/office/word/2010/wordml" xmlns:w15="http://schemas.microsoft.com/office/word/2012/wordml" xmlns:w16se="http://schemas.microsoft.com/office/word/2015/wordml/symex" xmlns:wpg="http://schemas.microsoft.com/office/word/2010/wordprocessingGroup" xmlns:wpi="http://schemas.microsoft.com/office/word/2010/wordprocessingInk" xmlns:wne="http://schemas.microsoft.com/office/word/2006/wordml" xmlns:wps="http://schemas.microsoft.com/office/word/2010/wordprocessingShape" mc:Ignorable="w14 w15 w16se wp14">
   <w:body>
     <w:p>
       <w:pPr>
@@ -143,25 +143,23 @@
           <w:sz w:val="24"/>
           <w:szCs w:val="24"/>
         </w:rPr>
-        <w:t xml:space="preserve"> из которых является распознавание нот. Самым известным приложением, позволяющим решать </w:t>
-      </w:r>
-      <w:proofErr w:type="gramStart"/>
-      <w:r>
-        <w:rPr>
-          <w:rFonts w:ascii="Times New Roman" w:hAnsi="Times New Roman" w:cs="Times New Roman"/>
-          <w:sz w:val="24"/>
-          <w:szCs w:val="24"/>
-        </w:rPr>
-        <w:t>эту задачу</w:t>
-      </w:r>
-      <w:proofErr w:type="gramEnd"/>
-      <w:r>
-        <w:rPr>
-          <w:rFonts w:ascii="Times New Roman" w:hAnsi="Times New Roman" w:cs="Times New Roman"/>
-          <w:sz w:val="24"/>
-          <w:szCs w:val="24"/>
-        </w:rPr>
-        <w:t xml:space="preserve"> является “</w:t>
+        <w:t xml:space="preserve"> </w:t>
+      </w:r>
+      <w:r>
+        <w:rPr>
+          <w:rFonts w:ascii="Times New Roman" w:hAnsi="Times New Roman" w:cs="Times New Roman"/>
+          <w:sz w:val="24"/>
+          <w:szCs w:val="24"/>
+        </w:rPr>
+        <w:t>из которых является поиск музыки по фрагменту</w:t>
+      </w:r>
+      <w:r>
+        <w:rPr>
+          <w:rFonts w:ascii="Times New Roman" w:hAnsi="Times New Roman" w:cs="Times New Roman"/>
+          <w:sz w:val="24"/>
+          <w:szCs w:val="24"/>
+        </w:rPr>
+        <w:t>. Самым известным приложением, позволяющим решать эту задачу является “</w:t>
       </w:r>
       <w:r>
         <w:rPr>
@@ -305,7 +303,23 @@
           <w:sz w:val="24"/>
           <w:szCs w:val="24"/>
         </w:rPr>
-        <w:t xml:space="preserve">. Музыку можно оценивать по-разному. Наиболее техническим способом является гармонический анализ, который помогает понять инструменты и методы, </w:t>
+        <w:t xml:space="preserve">. </w:t>
+      </w:r>
+      <w:r>
+        <w:rPr>
+          <w:rFonts w:ascii="Times New Roman" w:hAnsi="Times New Roman" w:cs="Times New Roman"/>
+          <w:sz w:val="24"/>
+          <w:szCs w:val="24"/>
+        </w:rPr>
+        <w:t xml:space="preserve">Решить этот вопрос можно с помощью распознавания нот. </w:t>
+      </w:r>
+      <w:r>
+        <w:rPr>
+          <w:rFonts w:ascii="Times New Roman" w:hAnsi="Times New Roman" w:cs="Times New Roman"/>
+          <w:sz w:val="24"/>
+          <w:szCs w:val="24"/>
+        </w:rPr>
+        <w:t xml:space="preserve">Музыку можно оценивать по-разному. Наиболее техническим способом является гармонический анализ, который помогает понять инструменты и методы, </w:t>
       </w:r>
       <w:r>
         <w:rPr>
@@ -342,7 +356,35 @@
     </w:p>
     <w:p>
       <w:pPr>
+        <w:spacing w:after="0" w:line="360" w:lineRule="auto"/>
+        <w:ind w:firstLine="567"/>
+        <w:rPr>
+          <w:rFonts w:ascii="Times New Roman" w:hAnsi="Times New Roman" w:cs="Times New Roman"/>
+          <w:sz w:val="24"/>
+          <w:szCs w:val="24"/>
+        </w:rPr>
+      </w:pPr>
+      <w:r>
+        <w:rPr>
+          <w:rFonts w:ascii="Times New Roman" w:hAnsi="Times New Roman" w:cs="Times New Roman"/>
+          <w:sz w:val="24"/>
+          <w:szCs w:val="24"/>
+        </w:rPr>
+        <w:t>Таким образом, целью исследования будем рассматривать разработку метода распознавания нот мелодии путем извлечения основных гармоник.</w:t>
+      </w:r>
+      <w:r>
+        <w:rPr>
+          <w:rFonts w:ascii="Times New Roman" w:hAnsi="Times New Roman" w:cs="Times New Roman"/>
+          <w:sz w:val="24"/>
+          <w:szCs w:val="24"/>
+        </w:rPr>
+        <w:t xml:space="preserve"> При этом необходимо свести обработку звука к работе с изображением.</w:t>
+      </w:r>
+    </w:p>
+    <w:p>
+      <w:pPr>
         <w:pBdr>
+          <w:top w:val="single" w:sz="12" w:space="1" w:color="auto"/>
           <w:bottom w:val="single" w:sz="12" w:space="1" w:color="auto"/>
         </w:pBdr>
         <w:spacing w:after="0" w:line="360" w:lineRule="auto"/>
@@ -359,34 +401,31 @@
           <w:sz w:val="24"/>
           <w:szCs w:val="24"/>
         </w:rPr>
-        <w:t>Таким образом, целью исследования будем рассматривать разработку метода распознавания нот мелодии путем извлечения основных гармоник.</w:t>
-      </w:r>
-      <w:r>
-        <w:rPr>
-          <w:rFonts w:ascii="Times New Roman" w:hAnsi="Times New Roman" w:cs="Times New Roman"/>
-          <w:sz w:val="24"/>
-          <w:szCs w:val="24"/>
-        </w:rPr>
-        <w:t xml:space="preserve"> При этом необходимо свести обработку звука к работе с изображением.</w:t>
-      </w:r>
-    </w:p>
-    <w:p>
-      <w:pPr>
-        <w:spacing w:after="0" w:line="360" w:lineRule="auto"/>
-        <w:ind w:firstLine="567"/>
-        <w:rPr>
-          <w:rFonts w:ascii="Times New Roman" w:hAnsi="Times New Roman" w:cs="Times New Roman"/>
-          <w:sz w:val="24"/>
-          <w:szCs w:val="24"/>
-        </w:rPr>
-      </w:pPr>
-      <w:r>
-        <w:rPr>
-          <w:rFonts w:ascii="Times New Roman" w:hAnsi="Times New Roman" w:cs="Times New Roman"/>
-          <w:sz w:val="24"/>
-          <w:szCs w:val="24"/>
-        </w:rPr>
-        <w:t xml:space="preserve">Для исследования необходимо выбрать архитектуру нейронной сети. Существует множество различных вариантов. Больше известны сети, использующие </w:t>
+        <w:t>Для исследования необходимо выбрать архитектуру нейронной сети. Существует множество различных вариантов</w:t>
+      </w:r>
+      <w:r>
+        <w:rPr>
+          <w:rFonts w:ascii="Times New Roman" w:hAnsi="Times New Roman" w:cs="Times New Roman"/>
+          <w:sz w:val="24"/>
+          <w:szCs w:val="24"/>
+        </w:rPr>
+        <w:t>, которые могут нам подойти</w:t>
+      </w:r>
+      <w:r>
+        <w:rPr>
+          <w:rFonts w:ascii="Times New Roman" w:hAnsi="Times New Roman" w:cs="Times New Roman"/>
+          <w:sz w:val="24"/>
+          <w:szCs w:val="24"/>
+        </w:rPr>
+        <w:t xml:space="preserve">. </w:t>
+      </w:r>
+      <w:r>
+        <w:rPr>
+          <w:rFonts w:ascii="Times New Roman" w:hAnsi="Times New Roman" w:cs="Times New Roman"/>
+          <w:sz w:val="24"/>
+          <w:szCs w:val="24"/>
+        </w:rPr>
+        <w:t xml:space="preserve">В большинстве своем самыми используемыми в таких сетях являются </w:t>
       </w:r>
       <w:proofErr w:type="spellStart"/>
       <w:r>
@@ -404,7 +443,15 @@
           <w:sz w:val="24"/>
           <w:szCs w:val="24"/>
         </w:rPr>
-        <w:t xml:space="preserve"> слои. Одна из самых первых – сеть </w:t>
+        <w:t xml:space="preserve"> слои и различные вариации слоев</w:t>
+      </w:r>
+      <w:r>
+        <w:rPr>
+          <w:rFonts w:ascii="Times New Roman" w:hAnsi="Times New Roman" w:cs="Times New Roman"/>
+          <w:sz w:val="24"/>
+          <w:szCs w:val="24"/>
+        </w:rPr>
+        <w:t xml:space="preserve"> </w:t>
       </w:r>
       <w:proofErr w:type="spellStart"/>
       <w:r>
@@ -412,9 +459,249 @@
           <w:rFonts w:ascii="Times New Roman" w:hAnsi="Times New Roman" w:cs="Times New Roman"/>
           <w:sz w:val="24"/>
           <w:szCs w:val="24"/>
+        </w:rPr>
+        <w:t>подвыборки</w:t>
+      </w:r>
+      <w:proofErr w:type="spellEnd"/>
+      <w:r>
+        <w:rPr>
+          <w:rFonts w:ascii="Times New Roman" w:hAnsi="Times New Roman" w:cs="Times New Roman"/>
+          <w:sz w:val="24"/>
+          <w:szCs w:val="24"/>
+        </w:rPr>
+        <w:t xml:space="preserve"> </w:t>
+      </w:r>
+      <w:r>
+        <w:rPr>
+          <w:rFonts w:ascii="Times New Roman" w:hAnsi="Times New Roman" w:cs="Times New Roman"/>
+          <w:sz w:val="24"/>
+          <w:szCs w:val="24"/>
+        </w:rPr>
+        <w:t>(</w:t>
+      </w:r>
+      <w:proofErr w:type="spellStart"/>
+      <w:r>
+        <w:rPr>
+          <w:rFonts w:ascii="Times New Roman" w:hAnsi="Times New Roman" w:cs="Times New Roman"/>
+          <w:sz w:val="24"/>
+          <w:szCs w:val="24"/>
+        </w:rPr>
+        <w:t>пулинга</w:t>
+      </w:r>
+      <w:proofErr w:type="spellEnd"/>
+      <w:r>
+        <w:rPr>
+          <w:rFonts w:ascii="Times New Roman" w:hAnsi="Times New Roman" w:cs="Times New Roman"/>
+          <w:sz w:val="24"/>
+          <w:szCs w:val="24"/>
+        </w:rPr>
+        <w:t>)</w:t>
+      </w:r>
+      <w:r>
+        <w:rPr>
+          <w:rFonts w:ascii="Times New Roman" w:hAnsi="Times New Roman" w:cs="Times New Roman"/>
+          <w:sz w:val="24"/>
+          <w:szCs w:val="24"/>
+        </w:rPr>
+        <w:t xml:space="preserve">, будь то перекрывающий </w:t>
+      </w:r>
+      <w:proofErr w:type="spellStart"/>
+      <w:r>
+        <w:rPr>
+          <w:rFonts w:ascii="Times New Roman" w:hAnsi="Times New Roman" w:cs="Times New Roman"/>
+          <w:sz w:val="24"/>
+          <w:szCs w:val="24"/>
+        </w:rPr>
+        <w:t>пулинг</w:t>
+      </w:r>
+      <w:proofErr w:type="spellEnd"/>
+      <w:r>
+        <w:rPr>
+          <w:rFonts w:ascii="Times New Roman" w:hAnsi="Times New Roman" w:cs="Times New Roman"/>
+          <w:sz w:val="24"/>
+          <w:szCs w:val="24"/>
+        </w:rPr>
+        <w:t xml:space="preserve">, </w:t>
+      </w:r>
+      <w:proofErr w:type="spellStart"/>
+      <w:r>
+        <w:rPr>
+          <w:rFonts w:ascii="Times New Roman" w:hAnsi="Times New Roman" w:cs="Times New Roman"/>
+          <w:sz w:val="24"/>
+          <w:szCs w:val="24"/>
+        </w:rPr>
+        <w:t>мак</w:t>
+      </w:r>
+      <w:r>
+        <w:rPr>
+          <w:rFonts w:ascii="Times New Roman" w:hAnsi="Times New Roman" w:cs="Times New Roman"/>
+          <w:sz w:val="24"/>
+          <w:szCs w:val="24"/>
+        </w:rPr>
+        <w:t>спулинг</w:t>
+      </w:r>
+      <w:proofErr w:type="spellEnd"/>
+      <w:r>
+        <w:rPr>
+          <w:rFonts w:ascii="Times New Roman" w:hAnsi="Times New Roman" w:cs="Times New Roman"/>
+          <w:sz w:val="24"/>
+          <w:szCs w:val="24"/>
+        </w:rPr>
+        <w:t xml:space="preserve"> или </w:t>
+      </w:r>
+      <w:r>
+        <w:rPr>
+          <w:rFonts w:ascii="Times New Roman" w:hAnsi="Times New Roman" w:cs="Times New Roman"/>
+          <w:sz w:val="24"/>
+          <w:szCs w:val="24"/>
+        </w:rPr>
+        <w:t xml:space="preserve">средний </w:t>
+      </w:r>
+      <w:proofErr w:type="spellStart"/>
+      <w:r>
+        <w:rPr>
+          <w:rFonts w:ascii="Times New Roman" w:hAnsi="Times New Roman" w:cs="Times New Roman"/>
+          <w:sz w:val="24"/>
+          <w:szCs w:val="24"/>
+        </w:rPr>
+        <w:t>пулинг</w:t>
+      </w:r>
+      <w:proofErr w:type="spellEnd"/>
+      <w:r>
+        <w:rPr>
+          <w:rFonts w:ascii="Times New Roman" w:hAnsi="Times New Roman" w:cs="Times New Roman"/>
+          <w:sz w:val="24"/>
+          <w:szCs w:val="24"/>
+        </w:rPr>
+        <w:t xml:space="preserve">. </w:t>
+      </w:r>
+      <w:proofErr w:type="spellStart"/>
+      <w:r>
+        <w:rPr>
+          <w:rFonts w:ascii="Times New Roman" w:hAnsi="Times New Roman" w:cs="Times New Roman"/>
+          <w:sz w:val="24"/>
+          <w:szCs w:val="24"/>
+        </w:rPr>
+        <w:t>Сверточные</w:t>
+      </w:r>
+      <w:proofErr w:type="spellEnd"/>
+      <w:r>
+        <w:rPr>
+          <w:rFonts w:ascii="Times New Roman" w:hAnsi="Times New Roman" w:cs="Times New Roman"/>
+          <w:sz w:val="24"/>
+          <w:szCs w:val="24"/>
+        </w:rPr>
+        <w:t xml:space="preserve"> слои осуществляют операцию дискретной свертки для формирования выходной карты признаков</w:t>
+      </w:r>
+      <w:r>
+        <w:rPr>
+          <w:rFonts w:ascii="Times New Roman" w:hAnsi="Times New Roman" w:cs="Times New Roman"/>
+          <w:sz w:val="24"/>
+          <w:szCs w:val="24"/>
+        </w:rPr>
+        <w:t xml:space="preserve"> для фильтрации маловажных деталей и выделения существенного</w:t>
+      </w:r>
+      <w:r>
+        <w:rPr>
+          <w:rFonts w:ascii="Times New Roman" w:hAnsi="Times New Roman" w:cs="Times New Roman"/>
+          <w:sz w:val="24"/>
+          <w:szCs w:val="24"/>
+        </w:rPr>
+        <w:t xml:space="preserve">. Слои </w:t>
+      </w:r>
+      <w:proofErr w:type="spellStart"/>
+      <w:r>
+        <w:rPr>
+          <w:rFonts w:ascii="Times New Roman" w:hAnsi="Times New Roman" w:cs="Times New Roman"/>
+          <w:sz w:val="24"/>
+          <w:szCs w:val="24"/>
+        </w:rPr>
+        <w:t>пулинга</w:t>
+      </w:r>
+      <w:proofErr w:type="spellEnd"/>
+      <w:r>
+        <w:rPr>
+          <w:rFonts w:ascii="Times New Roman" w:hAnsi="Times New Roman" w:cs="Times New Roman"/>
+          <w:sz w:val="24"/>
+          <w:szCs w:val="24"/>
+        </w:rPr>
+        <w:t xml:space="preserve"> применяются </w:t>
+      </w:r>
+      <w:r>
+        <w:rPr>
+          <w:rFonts w:ascii="Times New Roman" w:hAnsi="Times New Roman" w:cs="Times New Roman"/>
+          <w:sz w:val="24"/>
+          <w:szCs w:val="24"/>
+        </w:rPr>
+        <w:t>для уменьшения размерности входного тензора, что позволяет сократить количество дальнейших вычислений, а также добавляет устойчивость к небольшим сдвигам объектов на изображении</w:t>
+      </w:r>
+      <w:r>
+        <w:rPr>
+          <w:rFonts w:ascii="Times New Roman" w:hAnsi="Times New Roman" w:cs="Times New Roman"/>
+          <w:sz w:val="24"/>
+          <w:szCs w:val="24"/>
+        </w:rPr>
+        <w:t xml:space="preserve">. </w:t>
+      </w:r>
+      <w:r>
+        <w:rPr>
+          <w:rFonts w:ascii="Times New Roman" w:hAnsi="Times New Roman" w:cs="Times New Roman"/>
+          <w:sz w:val="24"/>
+          <w:szCs w:val="24"/>
+        </w:rPr>
+        <w:t xml:space="preserve">Для устранения </w:t>
+      </w:r>
+      <w:r>
+        <w:rPr>
+          <w:rFonts w:ascii="Times New Roman" w:hAnsi="Times New Roman" w:cs="Times New Roman"/>
+          <w:sz w:val="24"/>
+          <w:szCs w:val="24"/>
+        </w:rPr>
+        <w:lastRenderedPageBreak/>
+        <w:t xml:space="preserve">переобучения чаще применяется метод прореживания, т.е. слой </w:t>
+      </w:r>
+      <w:r>
+        <w:rPr>
+          <w:rFonts w:ascii="Times New Roman" w:hAnsi="Times New Roman" w:cs="Times New Roman"/>
+          <w:sz w:val="24"/>
+          <w:szCs w:val="24"/>
           <w:lang w:val="en-US"/>
         </w:rPr>
-        <w:t>LeNet</w:t>
+        <w:t>Dropout</w:t>
+      </w:r>
+      <w:r>
+        <w:rPr>
+          <w:rFonts w:ascii="Times New Roman" w:hAnsi="Times New Roman" w:cs="Times New Roman"/>
+          <w:sz w:val="24"/>
+          <w:szCs w:val="24"/>
+        </w:rPr>
+        <w:t>, для исключения на каждой итерации изменения весовых коэффициентов части весов с некоторой заданной вероятностью</w:t>
+      </w:r>
+      <w:r>
+        <w:rPr>
+          <w:rFonts w:ascii="Times New Roman" w:hAnsi="Times New Roman" w:cs="Times New Roman"/>
+          <w:sz w:val="24"/>
+          <w:szCs w:val="24"/>
+        </w:rPr>
+        <w:t xml:space="preserve">. </w:t>
+      </w:r>
+      <w:r>
+        <w:rPr>
+          <w:rFonts w:ascii="Times New Roman" w:hAnsi="Times New Roman" w:cs="Times New Roman"/>
+          <w:sz w:val="24"/>
+          <w:szCs w:val="24"/>
+        </w:rPr>
+        <w:t xml:space="preserve">На выходе ставится слой </w:t>
+      </w:r>
+      <w:proofErr w:type="spellStart"/>
+      <w:r>
+        <w:rPr>
+          <w:rFonts w:ascii="Times New Roman" w:hAnsi="Times New Roman" w:cs="Times New Roman"/>
+          <w:sz w:val="24"/>
+          <w:szCs w:val="24"/>
+          <w:lang w:val="en-US"/>
+        </w:rPr>
+        <w:t>softmax</w:t>
       </w:r>
       <w:proofErr w:type="spellEnd"/>
       <w:r>
@@ -423,16 +710,51 @@
           <w:sz w:val="24"/>
           <w:szCs w:val="24"/>
         </w:rPr>
-        <w:t xml:space="preserve">5. Она включает 7 слоев, в дополнение к входному слою, 3 из них </w:t>
-      </w:r>
-      <w:r>
-        <w:rPr>
-          <w:rFonts w:ascii="Times New Roman" w:hAnsi="Times New Roman" w:cs="Times New Roman"/>
-          <w:sz w:val="24"/>
-          <w:szCs w:val="24"/>
-        </w:rPr>
-        <w:t>–</w:t>
-      </w:r>
+        <w:t xml:space="preserve">, </w:t>
+      </w:r>
+      <w:r>
+        <w:rPr>
+          <w:rFonts w:ascii="Times New Roman" w:hAnsi="Times New Roman" w:cs="Times New Roman"/>
+          <w:sz w:val="24"/>
+          <w:szCs w:val="24"/>
+        </w:rPr>
+        <w:t xml:space="preserve">который переводит </w:t>
+      </w:r>
+      <w:r>
+        <w:rPr>
+          <w:rFonts w:ascii="Times New Roman" w:hAnsi="Times New Roman" w:cs="Times New Roman"/>
+          <w:sz w:val="24"/>
+          <w:szCs w:val="24"/>
+        </w:rPr>
+        <w:t>наборы чисел в вероятности, сумма которых равна 1</w:t>
+      </w:r>
+      <w:r>
+        <w:rPr>
+          <w:rFonts w:ascii="Times New Roman" w:hAnsi="Times New Roman" w:cs="Times New Roman"/>
+          <w:sz w:val="24"/>
+          <w:szCs w:val="24"/>
+        </w:rPr>
+        <w:t>. Итоговому значению соответствует максимальная вероятность</w:t>
+      </w:r>
+      <w:r>
+        <w:rPr>
+          <w:rFonts w:ascii="Times New Roman" w:hAnsi="Times New Roman" w:cs="Times New Roman"/>
+          <w:sz w:val="24"/>
+          <w:szCs w:val="24"/>
+        </w:rPr>
+        <w:t xml:space="preserve">. Формула </w:t>
+      </w:r>
+      <w:proofErr w:type="spellStart"/>
+      <w:r>
+        <w:rPr>
+          <w:rFonts w:ascii="Times New Roman" w:hAnsi="Times New Roman" w:cs="Times New Roman"/>
+          <w:sz w:val="24"/>
+          <w:szCs w:val="24"/>
+          <w:lang w:val="en-US"/>
+        </w:rPr>
+        <w:t>softmax</w:t>
+      </w:r>
+      <w:proofErr w:type="spellEnd"/>
       <w:r>
         <w:rPr>
           <w:rFonts w:ascii="Times New Roman" w:hAnsi="Times New Roman" w:cs="Times New Roman"/>
@@ -441,346 +763,19 @@
         </w:rPr>
         <w:t xml:space="preserve"> </w:t>
       </w:r>
-      <w:proofErr w:type="spellStart"/>
-      <w:r>
-        <w:rPr>
-          <w:rFonts w:ascii="Times New Roman" w:hAnsi="Times New Roman" w:cs="Times New Roman"/>
-          <w:sz w:val="24"/>
-          <w:szCs w:val="24"/>
-        </w:rPr>
-        <w:t>сверточные</w:t>
-      </w:r>
-      <w:proofErr w:type="spellEnd"/>
-      <w:r>
-        <w:rPr>
-          <w:rFonts w:ascii="Times New Roman" w:hAnsi="Times New Roman" w:cs="Times New Roman"/>
-          <w:sz w:val="24"/>
-          <w:szCs w:val="24"/>
-        </w:rPr>
-        <w:t xml:space="preserve">. На выходе – слой </w:t>
-      </w:r>
-      <w:proofErr w:type="spellStart"/>
-      <w:r>
-        <w:rPr>
-          <w:rFonts w:ascii="Times New Roman" w:hAnsi="Times New Roman" w:cs="Times New Roman"/>
-          <w:sz w:val="24"/>
-          <w:szCs w:val="24"/>
-          <w:lang w:val="en-US"/>
-        </w:rPr>
-        <w:t>softmax</w:t>
-      </w:r>
-      <w:proofErr w:type="spellEnd"/>
-      <w:r>
-        <w:rPr>
-          <w:rFonts w:ascii="Times New Roman" w:hAnsi="Times New Roman" w:cs="Times New Roman"/>
-          <w:sz w:val="24"/>
-          <w:szCs w:val="24"/>
-        </w:rPr>
-        <w:t xml:space="preserve"> с 10 возможными значениями, соответствующими цифрам от 0 до 9. Ключевое преимущество LeNet5 - возможность сохранять параметры и результаты вычислений, по сравнению с использованием каждого пикселя в качестве отдельных входных данных для большой многослойной сети. Изображения сильно коррелированы </w:t>
-      </w:r>
-      <w:proofErr w:type="spellStart"/>
-      <w:r>
-        <w:rPr>
-          <w:rFonts w:ascii="Times New Roman" w:hAnsi="Times New Roman" w:cs="Times New Roman"/>
-          <w:sz w:val="24"/>
-          <w:szCs w:val="24"/>
-        </w:rPr>
-        <w:t>пространственно</w:t>
-      </w:r>
-      <w:proofErr w:type="spellEnd"/>
-      <w:r>
-        <w:rPr>
-          <w:rFonts w:ascii="Times New Roman" w:hAnsi="Times New Roman" w:cs="Times New Roman"/>
-          <w:sz w:val="24"/>
-          <w:szCs w:val="24"/>
-        </w:rPr>
-        <w:t>, поэтому в первом слое не используются пиксели, что означает, что использование в качестве входных свойств отдельных пикселей не даст применить преимущества этих корреляций.</w:t>
-      </w:r>
-    </w:p>
-    <w:p>
-      <w:pPr>
-        <w:spacing w:after="0" w:line="360" w:lineRule="auto"/>
-        <w:ind w:firstLine="567"/>
-        <w:rPr>
-          <w:rFonts w:ascii="Times New Roman" w:hAnsi="Times New Roman" w:cs="Times New Roman"/>
-          <w:sz w:val="24"/>
-          <w:szCs w:val="24"/>
-        </w:rPr>
-      </w:pPr>
-      <w:r>
-        <w:rPr>
-          <w:rFonts w:ascii="Times New Roman" w:hAnsi="Times New Roman" w:cs="Times New Roman"/>
-          <w:sz w:val="24"/>
-          <w:szCs w:val="24"/>
-        </w:rPr>
-        <w:lastRenderedPageBreak/>
-        <w:t xml:space="preserve">Сеть </w:t>
-      </w:r>
-      <w:proofErr w:type="spellStart"/>
-      <w:r>
-        <w:rPr>
-          <w:rFonts w:ascii="Times New Roman" w:hAnsi="Times New Roman" w:cs="Times New Roman"/>
-          <w:sz w:val="24"/>
-          <w:szCs w:val="24"/>
-          <w:lang w:val="en-US"/>
-        </w:rPr>
-        <w:t>AlexNet</w:t>
-      </w:r>
-      <w:proofErr w:type="spellEnd"/>
-      <w:r>
-        <w:rPr>
-          <w:rFonts w:ascii="Times New Roman" w:hAnsi="Times New Roman" w:cs="Times New Roman"/>
-          <w:sz w:val="24"/>
-          <w:szCs w:val="24"/>
-        </w:rPr>
-        <w:t xml:space="preserve"> с архитектурой LeNet5, однако у </w:t>
-      </w:r>
-      <w:proofErr w:type="spellStart"/>
-      <w:r>
-        <w:rPr>
-          <w:rFonts w:ascii="Times New Roman" w:hAnsi="Times New Roman" w:cs="Times New Roman"/>
-          <w:sz w:val="24"/>
-          <w:szCs w:val="24"/>
-        </w:rPr>
-        <w:t>AlexNet</w:t>
-      </w:r>
-      <w:proofErr w:type="spellEnd"/>
-      <w:r>
-        <w:rPr>
-          <w:rFonts w:ascii="Times New Roman" w:hAnsi="Times New Roman" w:cs="Times New Roman"/>
-          <w:sz w:val="24"/>
-          <w:szCs w:val="24"/>
-        </w:rPr>
-        <w:t xml:space="preserve"> больше вложенных </w:t>
-      </w:r>
-      <w:proofErr w:type="spellStart"/>
-      <w:r>
-        <w:rPr>
-          <w:rFonts w:ascii="Times New Roman" w:hAnsi="Times New Roman" w:cs="Times New Roman"/>
-          <w:sz w:val="24"/>
-          <w:szCs w:val="24"/>
-        </w:rPr>
-        <w:t>сверточных</w:t>
-      </w:r>
-      <w:proofErr w:type="spellEnd"/>
-      <w:r>
-        <w:rPr>
-          <w:rFonts w:ascii="Times New Roman" w:hAnsi="Times New Roman" w:cs="Times New Roman"/>
-          <w:sz w:val="24"/>
-          <w:szCs w:val="24"/>
-        </w:rPr>
-        <w:t xml:space="preserve"> слоев и фильтров на слое. Проблема переобучения решается использованием Dropout вместо регуляризации. Также используются слои пространственного </w:t>
-      </w:r>
-      <w:proofErr w:type="spellStart"/>
-      <w:r>
-        <w:rPr>
-          <w:rFonts w:ascii="Times New Roman" w:hAnsi="Times New Roman" w:cs="Times New Roman"/>
-          <w:sz w:val="24"/>
-          <w:szCs w:val="24"/>
-        </w:rPr>
-        <w:t>пуллинга</w:t>
-      </w:r>
-      <w:proofErr w:type="spellEnd"/>
-      <w:r>
-        <w:rPr>
-          <w:rFonts w:ascii="Times New Roman" w:hAnsi="Times New Roman" w:cs="Times New Roman"/>
-          <w:sz w:val="24"/>
-          <w:szCs w:val="24"/>
-        </w:rPr>
-        <w:t xml:space="preserve"> с перекрытием. За счет использования </w:t>
-      </w:r>
-      <w:proofErr w:type="spellStart"/>
-      <w:r>
-        <w:rPr>
-          <w:rFonts w:ascii="Times New Roman" w:hAnsi="Times New Roman" w:cs="Times New Roman"/>
-          <w:sz w:val="24"/>
-          <w:szCs w:val="24"/>
-        </w:rPr>
-        <w:t>ReLU</w:t>
-      </w:r>
-      <w:proofErr w:type="spellEnd"/>
-      <w:r>
-        <w:rPr>
-          <w:rFonts w:ascii="Times New Roman" w:hAnsi="Times New Roman" w:cs="Times New Roman"/>
-          <w:sz w:val="24"/>
-          <w:szCs w:val="24"/>
-        </w:rPr>
-        <w:t xml:space="preserve"> в качестве функции активации </w:t>
-      </w:r>
-      <w:proofErr w:type="spellStart"/>
-      <w:r>
-        <w:rPr>
-          <w:rFonts w:ascii="Times New Roman" w:hAnsi="Times New Roman" w:cs="Times New Roman"/>
-          <w:sz w:val="24"/>
-          <w:szCs w:val="24"/>
-        </w:rPr>
-        <w:t>AlexNet</w:t>
-      </w:r>
-      <w:proofErr w:type="spellEnd"/>
-      <w:r>
-        <w:rPr>
-          <w:rFonts w:ascii="Times New Roman" w:hAnsi="Times New Roman" w:cs="Times New Roman"/>
-          <w:sz w:val="24"/>
-          <w:szCs w:val="24"/>
-        </w:rPr>
-        <w:t xml:space="preserve"> отличается высокой скоростью обучения. Применением операций сдвига и зеркального отражения производится увеличение количества данных (</w:t>
-      </w:r>
-      <w:proofErr w:type="spellStart"/>
-      <w:r>
-        <w:rPr>
-          <w:rFonts w:ascii="Times New Roman" w:hAnsi="Times New Roman" w:cs="Times New Roman"/>
-          <w:sz w:val="24"/>
-          <w:szCs w:val="24"/>
-        </w:rPr>
-        <w:t>data</w:t>
-      </w:r>
-      <w:proofErr w:type="spellEnd"/>
-      <w:r>
-        <w:rPr>
-          <w:rFonts w:ascii="Times New Roman" w:hAnsi="Times New Roman" w:cs="Times New Roman"/>
-          <w:sz w:val="24"/>
-          <w:szCs w:val="24"/>
-        </w:rPr>
-        <w:t xml:space="preserve"> </w:t>
-      </w:r>
-      <w:proofErr w:type="spellStart"/>
-      <w:r>
-        <w:rPr>
-          <w:rFonts w:ascii="Times New Roman" w:hAnsi="Times New Roman" w:cs="Times New Roman"/>
-          <w:sz w:val="24"/>
-          <w:szCs w:val="24"/>
-        </w:rPr>
-        <w:t>augmentation</w:t>
-      </w:r>
-      <w:proofErr w:type="spellEnd"/>
-      <w:r>
-        <w:rPr>
-          <w:rFonts w:ascii="Times New Roman" w:hAnsi="Times New Roman" w:cs="Times New Roman"/>
-          <w:sz w:val="24"/>
-          <w:szCs w:val="24"/>
-        </w:rPr>
-        <w:t xml:space="preserve">). Также, </w:t>
-      </w:r>
-      <w:proofErr w:type="spellStart"/>
-      <w:r>
-        <w:rPr>
-          <w:rFonts w:ascii="Times New Roman" w:hAnsi="Times New Roman" w:cs="Times New Roman"/>
-          <w:sz w:val="24"/>
-          <w:szCs w:val="24"/>
-        </w:rPr>
-        <w:t>AlexNet</w:t>
-      </w:r>
-      <w:proofErr w:type="spellEnd"/>
-      <w:r>
-        <w:rPr>
-          <w:rFonts w:ascii="Times New Roman" w:hAnsi="Times New Roman" w:cs="Times New Roman"/>
-          <w:sz w:val="24"/>
-          <w:szCs w:val="24"/>
-        </w:rPr>
-        <w:t xml:space="preserve"> проходит 90 эпох и обучение осуществляется 6 дней на двух видеокартах, из-за чего сеть разделена на две части.</w:t>
-      </w:r>
-    </w:p>
-    <w:p>
-      <w:pPr>
-        <w:pStyle w:val="a3"/>
-        <w:spacing w:before="0" w:beforeAutospacing="0" w:after="0" w:afterAutospacing="0" w:line="360" w:lineRule="auto"/>
-        <w:ind w:firstLine="567"/>
-        <w:rPr>
-          <w:rFonts w:eastAsiaTheme="minorHAnsi"/>
-          <w:lang w:eastAsia="en-US"/>
-        </w:rPr>
-      </w:pPr>
-      <w:r>
-        <w:rPr>
-          <w:rFonts w:eastAsiaTheme="minorHAnsi"/>
-          <w:lang w:eastAsia="en-US"/>
-        </w:rPr>
-        <w:t xml:space="preserve">Еще один пример архитектуры – сеть </w:t>
-      </w:r>
-      <w:proofErr w:type="spellStart"/>
-      <w:r>
-        <w:rPr>
-          <w:rFonts w:eastAsiaTheme="minorHAnsi"/>
-          <w:lang w:eastAsia="en-US"/>
-        </w:rPr>
-        <w:t>ResNet</w:t>
-      </w:r>
-      <w:proofErr w:type="spellEnd"/>
-      <w:r>
-        <w:rPr>
-          <w:rFonts w:eastAsiaTheme="minorHAnsi"/>
-          <w:lang w:eastAsia="en-US"/>
-        </w:rPr>
-        <w:t xml:space="preserve">, использующая остаточные блоки для повышения точности модели. </w:t>
-      </w:r>
-      <w:proofErr w:type="spellStart"/>
-      <w:r>
-        <w:rPr>
-          <w:rFonts w:eastAsiaTheme="minorHAnsi"/>
-          <w:lang w:eastAsia="en-US"/>
-        </w:rPr>
-        <w:t>ResNet</w:t>
-      </w:r>
-      <w:proofErr w:type="spellEnd"/>
-      <w:r>
-        <w:rPr>
-          <w:rFonts w:eastAsiaTheme="minorHAnsi"/>
-          <w:lang w:eastAsia="en-US"/>
-        </w:rPr>
-        <w:t xml:space="preserve"> </w:t>
-      </w:r>
-      <w:proofErr w:type="gramStart"/>
-      <w:r>
-        <w:rPr>
-          <w:rFonts w:eastAsiaTheme="minorHAnsi"/>
-          <w:lang w:eastAsia="en-US"/>
-        </w:rPr>
-        <w:t>- это</w:t>
-      </w:r>
-      <w:proofErr w:type="gramEnd"/>
-      <w:r>
-        <w:rPr>
-          <w:rFonts w:eastAsiaTheme="minorHAnsi"/>
-          <w:lang w:eastAsia="en-US"/>
-        </w:rPr>
-        <w:t xml:space="preserve"> тип нейронной сети, который применяет сопоставление идентификаторов. Это означает, что входные данные для некоторого соля передаются напрямую или в виде ярлыка для какого-либо другого слоя. Наиболее важной концепцией, задействованной в </w:t>
-      </w:r>
-      <w:proofErr w:type="spellStart"/>
-      <w:r>
-        <w:rPr>
-          <w:rFonts w:eastAsiaTheme="minorHAnsi"/>
-          <w:lang w:eastAsia="en-US"/>
-        </w:rPr>
-        <w:t>ResNet</w:t>
-      </w:r>
-      <w:proofErr w:type="spellEnd"/>
-      <w:r>
-        <w:rPr>
-          <w:rFonts w:eastAsiaTheme="minorHAnsi"/>
-          <w:lang w:eastAsia="en-US"/>
-        </w:rPr>
-        <w:t xml:space="preserve">, является пропускное соединение. Это в основном сопоставление идентификаторов, где входные данные из предыдущего слоя добавляются непосредственно к выходу другого слоя. С помощью сетей </w:t>
-      </w:r>
-      <w:proofErr w:type="spellStart"/>
-      <w:r>
-        <w:rPr>
-          <w:rFonts w:eastAsiaTheme="minorHAnsi"/>
-          <w:lang w:eastAsia="en-US"/>
-        </w:rPr>
-        <w:t>ResNet</w:t>
-      </w:r>
-      <w:proofErr w:type="spellEnd"/>
-      <w:r>
-        <w:rPr>
-          <w:rFonts w:eastAsiaTheme="minorHAnsi"/>
-          <w:lang w:eastAsia="en-US"/>
-        </w:rPr>
-        <w:t xml:space="preserve"> можно обучать очень сложные сети с примерно 1000 слоями.</w:t>
+      <w:r>
+        <w:rPr>
+          <w:rFonts w:ascii="Times New Roman" w:hAnsi="Times New Roman" w:cs="Times New Roman"/>
+          <w:sz w:val="24"/>
+          <w:szCs w:val="24"/>
+        </w:rPr>
+        <w:t xml:space="preserve">показана под номером (1). </w:t>
       </w:r>
     </w:p>
     <w:p>
       <w:pPr>
         <w:pBdr>
+          <w:top w:val="single" w:sz="12" w:space="1" w:color="auto"/>
           <w:bottom w:val="single" w:sz="12" w:space="1" w:color="auto"/>
         </w:pBdr>
         <w:spacing w:after="0" w:line="360" w:lineRule="auto"/>
@@ -797,7 +792,15 @@
           <w:sz w:val="24"/>
           <w:szCs w:val="24"/>
         </w:rPr>
-        <w:t xml:space="preserve">Также следует упомянуть архитектуру </w:t>
+        <w:t>Для примера рассмотрим</w:t>
+      </w:r>
+      <w:r>
+        <w:rPr>
+          <w:rFonts w:ascii="Times New Roman" w:hAnsi="Times New Roman" w:cs="Times New Roman"/>
+          <w:sz w:val="24"/>
+          <w:szCs w:val="24"/>
+        </w:rPr>
+        <w:t xml:space="preserve"> сеть </w:t>
       </w:r>
       <w:proofErr w:type="spellStart"/>
       <w:r>
@@ -805,8 +808,9 @@
           <w:rFonts w:ascii="Times New Roman" w:hAnsi="Times New Roman" w:cs="Times New Roman"/>
           <w:sz w:val="24"/>
           <w:szCs w:val="24"/>
-        </w:rPr>
-        <w:t>MobileNet</w:t>
+          <w:lang w:val="en-US"/>
+        </w:rPr>
+        <w:t>LeNet</w:t>
       </w:r>
       <w:proofErr w:type="spellEnd"/>
       <w:r>
@@ -815,7 +819,39 @@
           <w:sz w:val="24"/>
           <w:szCs w:val="24"/>
         </w:rPr>
-        <w:t xml:space="preserve">, которая является первой мобильной моделью компьютерного зрения </w:t>
+        <w:t>5</w:t>
+      </w:r>
+      <w:r>
+        <w:rPr>
+          <w:rFonts w:ascii="Times New Roman" w:hAnsi="Times New Roman" w:cs="Times New Roman"/>
+          <w:sz w:val="24"/>
+          <w:szCs w:val="24"/>
+        </w:rPr>
+        <w:t>, схема которой показана на рисунке 1</w:t>
+      </w:r>
+      <w:r>
+        <w:rPr>
+          <w:rFonts w:ascii="Times New Roman" w:hAnsi="Times New Roman" w:cs="Times New Roman"/>
+          <w:sz w:val="24"/>
+          <w:szCs w:val="24"/>
+        </w:rPr>
+        <w:t xml:space="preserve">. Она включает 7 слоев, в дополнение к входному слою, 3 из них </w:t>
+      </w:r>
+      <w:r>
+        <w:rPr>
+          <w:rFonts w:ascii="Times New Roman" w:hAnsi="Times New Roman" w:cs="Times New Roman"/>
+          <w:sz w:val="24"/>
+          <w:szCs w:val="24"/>
+        </w:rPr>
+        <w:t>–</w:t>
+      </w:r>
+      <w:r>
+        <w:rPr>
+          <w:rFonts w:ascii="Times New Roman" w:hAnsi="Times New Roman" w:cs="Times New Roman"/>
+          <w:sz w:val="24"/>
+          <w:szCs w:val="24"/>
+        </w:rPr>
+        <w:t xml:space="preserve"> </w:t>
       </w:r>
       <w:proofErr w:type="spellStart"/>
       <w:r>
@@ -824,7 +860,7 @@
           <w:sz w:val="24"/>
           <w:szCs w:val="24"/>
         </w:rPr>
-        <w:t>TensorFlow</w:t>
+        <w:t>сверточные</w:t>
       </w:r>
       <w:proofErr w:type="spellEnd"/>
       <w:r>
@@ -833,7 +869,15 @@
           <w:sz w:val="24"/>
           <w:szCs w:val="24"/>
         </w:rPr>
-        <w:t xml:space="preserve">. </w:t>
+        <w:t xml:space="preserve">, </w:t>
+      </w:r>
+      <w:r>
+        <w:rPr>
+          <w:rFonts w:ascii="Times New Roman" w:hAnsi="Times New Roman" w:cs="Times New Roman"/>
+          <w:sz w:val="24"/>
+          <w:szCs w:val="24"/>
+        </w:rPr>
+        <w:t xml:space="preserve">два – слои </w:t>
       </w:r>
       <w:proofErr w:type="spellStart"/>
       <w:r>
@@ -842,7 +886,7 @@
           <w:sz w:val="24"/>
           <w:szCs w:val="24"/>
         </w:rPr>
-        <w:t>MobileNets</w:t>
+        <w:t>подвыборки</w:t>
       </w:r>
       <w:proofErr w:type="spellEnd"/>
       <w:r>
@@ -851,25 +895,7 @@
           <w:sz w:val="24"/>
           <w:szCs w:val="24"/>
         </w:rPr>
-        <w:t xml:space="preserve"> </w:t>
-      </w:r>
-      <w:proofErr w:type="gramStart"/>
-      <w:r>
-        <w:rPr>
-          <w:rFonts w:ascii="Times New Roman" w:hAnsi="Times New Roman" w:cs="Times New Roman"/>
-          <w:sz w:val="24"/>
-          <w:szCs w:val="24"/>
-        </w:rPr>
-        <w:t>- это</w:t>
-      </w:r>
-      <w:proofErr w:type="gramEnd"/>
-      <w:r>
-        <w:rPr>
-          <w:rFonts w:ascii="Times New Roman" w:hAnsi="Times New Roman" w:cs="Times New Roman"/>
-          <w:sz w:val="24"/>
-          <w:szCs w:val="24"/>
-        </w:rPr>
-        <w:t xml:space="preserve"> семейство мобильных моделей компьютерного зрения для </w:t>
+        <w:t xml:space="preserve">. На выходе – слой </w:t>
       </w:r>
       <w:proofErr w:type="spellStart"/>
       <w:r>
@@ -877,8 +903,9 @@
           <w:rFonts w:ascii="Times New Roman" w:hAnsi="Times New Roman" w:cs="Times New Roman"/>
           <w:sz w:val="24"/>
           <w:szCs w:val="24"/>
-        </w:rPr>
-        <w:t>TensorFlow</w:t>
+          <w:lang w:val="en-US"/>
+        </w:rPr>
+        <w:t>softmax</w:t>
       </w:r>
       <w:proofErr w:type="spellEnd"/>
       <w:r>
@@ -887,26 +914,453 @@
           <w:sz w:val="24"/>
           <w:szCs w:val="24"/>
         </w:rPr>
-        <w:t>, предназначенные для эффективного повышения точности с учетом ограниченных ресурсов для приложений. Это небольшие модели с малой задержкой и низким энергопотреблением, параметризованные для соответствия ограничениям ресурсов для различных вариантов использования. Их можно использовать для классификации, обнаружения, встраивания и сегментации.</w:t>
-      </w:r>
-    </w:p>
-    <w:p>
-      <w:pPr>
+        <w:t xml:space="preserve"> с 10 возможными значениями, соответствующими цифрам от 0 до 9. Ключевое преимущество LeNet5 - возможность сохранять параметры и результаты вычислений, по сравнению с использованием каждого пикселя в качестве отдельных входных данных для большой многослойной сети. Изображения сильно коррелированы </w:t>
+      </w:r>
+      <w:proofErr w:type="spellStart"/>
+      <w:r>
+        <w:rPr>
+          <w:rFonts w:ascii="Times New Roman" w:hAnsi="Times New Roman" w:cs="Times New Roman"/>
+          <w:sz w:val="24"/>
+          <w:szCs w:val="24"/>
+        </w:rPr>
+        <w:t>пространственно</w:t>
+      </w:r>
+      <w:proofErr w:type="spellEnd"/>
+      <w:r>
+        <w:rPr>
+          <w:rFonts w:ascii="Times New Roman" w:hAnsi="Times New Roman" w:cs="Times New Roman"/>
+          <w:sz w:val="24"/>
+          <w:szCs w:val="24"/>
+        </w:rPr>
+        <w:t>, поэтому в первом слое не используются пиксели, что означает, что использование в качестве входных свойств отдельных пикселей не даст применить преимущества этих корреляций.</w:t>
+      </w:r>
+    </w:p>
+    <w:p>
+      <w:pPr>
+        <w:pBdr>
+          <w:top w:val="single" w:sz="12" w:space="1" w:color="auto"/>
+          <w:bottom w:val="single" w:sz="12" w:space="1" w:color="auto"/>
+        </w:pBdr>
         <w:spacing w:after="0" w:line="360" w:lineRule="auto"/>
         <w:ind w:firstLine="567"/>
         <w:rPr>
-          <w:rFonts w:ascii="Times New Roman" w:hAnsi="Times New Roman" w:cs="Times New Roman"/>
-          <w:sz w:val="24"/>
-          <w:szCs w:val="24"/>
-        </w:rPr>
-      </w:pPr>
-      <w:r>
-        <w:rPr>
-          <w:rFonts w:ascii="Times New Roman" w:hAnsi="Times New Roman" w:cs="Times New Roman"/>
-          <w:sz w:val="24"/>
-          <w:szCs w:val="24"/>
-        </w:rPr>
-        <w:t>Будем придерживаться следующей схемы действий для получения основной гармоники мелодии:</w:t>
+          <w:rFonts w:ascii="Times New Roman" w:eastAsia="Times New Roman" w:hAnsi="Times New Roman" w:cs="Times New Roman"/>
+          <w:sz w:val="24"/>
+          <w:szCs w:val="24"/>
+        </w:rPr>
+      </w:pPr>
+      <w:r>
+        <w:rPr>
+          <w:rFonts w:ascii="Times New Roman" w:eastAsia="Times New Roman" w:hAnsi="Times New Roman" w:cs="Times New Roman"/>
+          <w:sz w:val="24"/>
+          <w:szCs w:val="24"/>
+        </w:rPr>
+        <w:t xml:space="preserve">Мы не будем опираться на различие октав, поэтому основываемся на 12 основных полутонах: </w:t>
+      </w:r>
+      <w:r>
+        <w:rPr>
+          <w:rFonts w:ascii="Times New Roman" w:eastAsia="Times New Roman" w:hAnsi="Times New Roman" w:cs="Times New Roman"/>
+          <w:sz w:val="24"/>
+          <w:szCs w:val="24"/>
+          <w:lang w:val="en-US"/>
+        </w:rPr>
+        <w:t>A</w:t>
+      </w:r>
+      <w:r>
+        <w:rPr>
+          <w:rFonts w:ascii="Times New Roman" w:eastAsia="Times New Roman" w:hAnsi="Times New Roman" w:cs="Times New Roman"/>
+          <w:sz w:val="24"/>
+          <w:szCs w:val="24"/>
+        </w:rPr>
+        <w:t xml:space="preserve"> (ля), </w:t>
+      </w:r>
+      <w:r>
+        <w:rPr>
+          <w:rFonts w:ascii="Times New Roman" w:eastAsia="Times New Roman" w:hAnsi="Times New Roman" w:cs="Times New Roman"/>
+          <w:sz w:val="24"/>
+          <w:szCs w:val="24"/>
+          <w:lang w:val="en-US"/>
+        </w:rPr>
+        <w:t>G</w:t>
+      </w:r>
+      <w:r>
+        <w:rPr>
+          <w:rFonts w:ascii="Times New Roman" w:eastAsia="Times New Roman" w:hAnsi="Times New Roman" w:cs="Times New Roman"/>
+          <w:sz w:val="24"/>
+          <w:szCs w:val="24"/>
+        </w:rPr>
+        <w:t xml:space="preserve"># (соль-диез), </w:t>
+      </w:r>
+      <w:r>
+        <w:rPr>
+          <w:rFonts w:ascii="Times New Roman" w:eastAsia="Times New Roman" w:hAnsi="Times New Roman" w:cs="Times New Roman"/>
+          <w:sz w:val="24"/>
+          <w:szCs w:val="24"/>
+          <w:lang w:val="en-US"/>
+        </w:rPr>
+        <w:t>G</w:t>
+      </w:r>
+      <w:r>
+        <w:rPr>
+          <w:rFonts w:ascii="Times New Roman" w:eastAsia="Times New Roman" w:hAnsi="Times New Roman" w:cs="Times New Roman"/>
+          <w:sz w:val="24"/>
+          <w:szCs w:val="24"/>
+        </w:rPr>
+        <w:t xml:space="preserve"> (соль), </w:t>
+      </w:r>
+      <w:r>
+        <w:rPr>
+          <w:rFonts w:ascii="Times New Roman" w:eastAsia="Times New Roman" w:hAnsi="Times New Roman" w:cs="Times New Roman"/>
+          <w:sz w:val="24"/>
+          <w:szCs w:val="24"/>
+          <w:lang w:val="en-US"/>
+        </w:rPr>
+        <w:t>F</w:t>
+      </w:r>
+      <w:r>
+        <w:rPr>
+          <w:rFonts w:ascii="Times New Roman" w:eastAsia="Times New Roman" w:hAnsi="Times New Roman" w:cs="Times New Roman"/>
+          <w:sz w:val="24"/>
+          <w:szCs w:val="24"/>
+        </w:rPr>
+        <w:t xml:space="preserve"># (фа-диез), </w:t>
+      </w:r>
+      <w:r>
+        <w:rPr>
+          <w:rFonts w:ascii="Times New Roman" w:eastAsia="Times New Roman" w:hAnsi="Times New Roman" w:cs="Times New Roman"/>
+          <w:sz w:val="24"/>
+          <w:szCs w:val="24"/>
+          <w:lang w:val="en-US"/>
+        </w:rPr>
+        <w:t>F</w:t>
+      </w:r>
+      <w:r>
+        <w:rPr>
+          <w:rFonts w:ascii="Times New Roman" w:eastAsia="Times New Roman" w:hAnsi="Times New Roman" w:cs="Times New Roman"/>
+          <w:sz w:val="24"/>
+          <w:szCs w:val="24"/>
+        </w:rPr>
+        <w:t xml:space="preserve"> (фа), </w:t>
+      </w:r>
+      <w:r>
+        <w:rPr>
+          <w:rFonts w:ascii="Times New Roman" w:eastAsia="Times New Roman" w:hAnsi="Times New Roman" w:cs="Times New Roman"/>
+          <w:sz w:val="24"/>
+          <w:szCs w:val="24"/>
+          <w:lang w:val="en-US"/>
+        </w:rPr>
+        <w:t>E</w:t>
+      </w:r>
+      <w:r>
+        <w:rPr>
+          <w:rFonts w:ascii="Times New Roman" w:eastAsia="Times New Roman" w:hAnsi="Times New Roman" w:cs="Times New Roman"/>
+          <w:sz w:val="24"/>
+          <w:szCs w:val="24"/>
+        </w:rPr>
+        <w:t xml:space="preserve"> (ми), </w:t>
+      </w:r>
+      <w:r>
+        <w:rPr>
+          <w:rFonts w:ascii="Times New Roman" w:eastAsia="Times New Roman" w:hAnsi="Times New Roman" w:cs="Times New Roman"/>
+          <w:sz w:val="24"/>
+          <w:szCs w:val="24"/>
+          <w:lang w:val="en-US"/>
+        </w:rPr>
+        <w:t>D</w:t>
+      </w:r>
+      <w:r>
+        <w:rPr>
+          <w:rFonts w:ascii="Times New Roman" w:eastAsia="Times New Roman" w:hAnsi="Times New Roman" w:cs="Times New Roman"/>
+          <w:sz w:val="24"/>
+          <w:szCs w:val="24"/>
+        </w:rPr>
+        <w:t xml:space="preserve"># (ре-диез), </w:t>
+      </w:r>
+      <w:r>
+        <w:rPr>
+          <w:rFonts w:ascii="Times New Roman" w:eastAsia="Times New Roman" w:hAnsi="Times New Roman" w:cs="Times New Roman"/>
+          <w:sz w:val="24"/>
+          <w:szCs w:val="24"/>
+          <w:lang w:val="en-US"/>
+        </w:rPr>
+        <w:t>D</w:t>
+      </w:r>
+      <w:r>
+        <w:rPr>
+          <w:rFonts w:ascii="Times New Roman" w:eastAsia="Times New Roman" w:hAnsi="Times New Roman" w:cs="Times New Roman"/>
+          <w:sz w:val="24"/>
+          <w:szCs w:val="24"/>
+        </w:rPr>
+        <w:t xml:space="preserve"> (ре), </w:t>
+      </w:r>
+      <w:r>
+        <w:rPr>
+          <w:rFonts w:ascii="Times New Roman" w:eastAsia="Times New Roman" w:hAnsi="Times New Roman" w:cs="Times New Roman"/>
+          <w:sz w:val="24"/>
+          <w:szCs w:val="24"/>
+          <w:lang w:val="en-US"/>
+        </w:rPr>
+        <w:t>C</w:t>
+      </w:r>
+      <w:r>
+        <w:rPr>
+          <w:rFonts w:ascii="Times New Roman" w:eastAsia="Times New Roman" w:hAnsi="Times New Roman" w:cs="Times New Roman"/>
+          <w:sz w:val="24"/>
+          <w:szCs w:val="24"/>
+        </w:rPr>
+        <w:t xml:space="preserve"># (до-диез), </w:t>
+      </w:r>
+      <w:r>
+        <w:rPr>
+          <w:rFonts w:ascii="Times New Roman" w:eastAsia="Times New Roman" w:hAnsi="Times New Roman" w:cs="Times New Roman"/>
+          <w:sz w:val="24"/>
+          <w:szCs w:val="24"/>
+          <w:lang w:val="en-US"/>
+        </w:rPr>
+        <w:t>C</w:t>
+      </w:r>
+      <w:r>
+        <w:rPr>
+          <w:rFonts w:ascii="Times New Roman" w:eastAsia="Times New Roman" w:hAnsi="Times New Roman" w:cs="Times New Roman"/>
+          <w:sz w:val="24"/>
+          <w:szCs w:val="24"/>
+        </w:rPr>
+        <w:t xml:space="preserve"> (до), </w:t>
+      </w:r>
+      <w:r>
+        <w:rPr>
+          <w:rFonts w:ascii="Times New Roman" w:eastAsia="Times New Roman" w:hAnsi="Times New Roman" w:cs="Times New Roman"/>
+          <w:sz w:val="24"/>
+          <w:szCs w:val="24"/>
+          <w:lang w:val="en-US"/>
+        </w:rPr>
+        <w:t>B</w:t>
+      </w:r>
+      <w:r>
+        <w:rPr>
+          <w:rFonts w:ascii="Times New Roman" w:eastAsia="Times New Roman" w:hAnsi="Times New Roman" w:cs="Times New Roman"/>
+          <w:sz w:val="24"/>
+          <w:szCs w:val="24"/>
+        </w:rPr>
+        <w:t xml:space="preserve"> (си), </w:t>
+      </w:r>
+      <w:r>
+        <w:rPr>
+          <w:rFonts w:ascii="Times New Roman" w:eastAsia="Times New Roman" w:hAnsi="Times New Roman" w:cs="Times New Roman"/>
+          <w:sz w:val="24"/>
+          <w:szCs w:val="24"/>
+          <w:lang w:val="en-US"/>
+        </w:rPr>
+        <w:t>A</w:t>
+      </w:r>
+      <w:r>
+        <w:rPr>
+          <w:rFonts w:ascii="Times New Roman" w:eastAsia="Times New Roman" w:hAnsi="Times New Roman" w:cs="Times New Roman"/>
+          <w:sz w:val="24"/>
+          <w:szCs w:val="24"/>
+        </w:rPr>
+        <w:t># (ля-диез).</w:t>
+      </w:r>
+      <w:r>
+        <w:rPr>
+          <w:rFonts w:ascii="Times New Roman" w:eastAsia="Times New Roman" w:hAnsi="Times New Roman" w:cs="Times New Roman"/>
+          <w:sz w:val="24"/>
+          <w:szCs w:val="24"/>
+        </w:rPr>
+        <w:t xml:space="preserve"> Таким образом, в нашем распоряжении 12 классов, из которых нужно выбрать один, подходящий для заданной ноты.</w:t>
+      </w:r>
+    </w:p>
+    <w:p>
+      <w:pPr>
+        <w:pBdr>
+          <w:top w:val="single" w:sz="12" w:space="1" w:color="auto"/>
+          <w:bottom w:val="single" w:sz="12" w:space="1" w:color="auto"/>
+        </w:pBdr>
+        <w:spacing w:after="0" w:line="360" w:lineRule="auto"/>
+        <w:ind w:firstLine="567"/>
+        <w:rPr>
+          <w:rFonts w:ascii="Times New Roman" w:eastAsia="Times New Roman" w:hAnsi="Times New Roman" w:cs="Times New Roman"/>
+          <w:sz w:val="24"/>
+          <w:szCs w:val="24"/>
+        </w:rPr>
+      </w:pPr>
+      <w:r>
+        <w:rPr>
+          <w:rFonts w:ascii="Times New Roman" w:eastAsia="Times New Roman" w:hAnsi="Times New Roman" w:cs="Times New Roman"/>
+          <w:sz w:val="24"/>
+          <w:szCs w:val="24"/>
+        </w:rPr>
+        <w:t xml:space="preserve">В случае бинарной классификации целевая переменная кодировала бы принадлежность к положительному или отрицательному классу. При </w:t>
+      </w:r>
+      <w:proofErr w:type="spellStart"/>
+      <w:r>
+        <w:rPr>
+          <w:rFonts w:ascii="Times New Roman" w:eastAsia="Times New Roman" w:hAnsi="Times New Roman" w:cs="Times New Roman"/>
+          <w:sz w:val="24"/>
+          <w:szCs w:val="24"/>
+        </w:rPr>
+        <w:t>многоклассовой</w:t>
+      </w:r>
+      <w:proofErr w:type="spellEnd"/>
+      <w:r>
+        <w:rPr>
+          <w:rFonts w:ascii="Times New Roman" w:eastAsia="Times New Roman" w:hAnsi="Times New Roman" w:cs="Times New Roman"/>
+          <w:sz w:val="24"/>
+          <w:szCs w:val="24"/>
+        </w:rPr>
+        <w:t xml:space="preserve"> классификации для линейных моделей осуществляется переход к набору бинарных классификаций. Тем не менее, идея линейной классификации – возможность разделения пространства признаков на 2 полупространства гиперплоскостью</w:t>
+      </w:r>
+      <w:r>
+        <w:rPr>
+          <w:rFonts w:ascii="Times New Roman" w:eastAsia="Times New Roman" w:hAnsi="Times New Roman" w:cs="Times New Roman"/>
+          <w:sz w:val="24"/>
+          <w:szCs w:val="24"/>
+        </w:rPr>
+        <w:t xml:space="preserve"> и прогнозирования в каждом из них одного из двух значений целевого класса.</w:t>
+      </w:r>
+    </w:p>
+    <w:p>
+      <w:pPr>
+        <w:pBdr>
+          <w:top w:val="single" w:sz="12" w:space="1" w:color="auto"/>
+          <w:bottom w:val="single" w:sz="12" w:space="1" w:color="auto"/>
+        </w:pBdr>
+        <w:spacing w:after="0" w:line="360" w:lineRule="auto"/>
+        <w:ind w:firstLine="567"/>
+        <w:rPr>
+          <w:rFonts w:ascii="Times New Roman" w:hAnsi="Times New Roman" w:cs="Times New Roman"/>
+          <w:sz w:val="24"/>
+          <w:szCs w:val="24"/>
+        </w:rPr>
+      </w:pPr>
+      <w:r>
+        <w:rPr>
+          <w:rFonts w:ascii="Times New Roman" w:eastAsia="Times New Roman" w:hAnsi="Times New Roman" w:cs="Times New Roman"/>
+          <w:sz w:val="24"/>
+          <w:szCs w:val="24"/>
+        </w:rPr>
+        <w:t xml:space="preserve"> По сравнению с классификацией, регрессия предсказывает некоторое непрерывное значение, при этом оно может быть как целым, так и с плавающей запятой. Логистическая регрессия, в отличие от обычной линейной, оценивает, к какой категории данных принадлежит конкретная точка, путем вычисления вероятности принадлежности к классу. Именно прогнозирование вероятности во многих задачах является важным требованием. Поэтому логистическая регрессия – это частный случай линейного классификатора. Для </w:t>
+      </w:r>
+      <w:proofErr w:type="spellStart"/>
+      <w:r>
+        <w:rPr>
+          <w:rFonts w:ascii="Times New Roman" w:eastAsia="Times New Roman" w:hAnsi="Times New Roman" w:cs="Times New Roman"/>
+          <w:sz w:val="24"/>
+          <w:szCs w:val="24"/>
+        </w:rPr>
+        <w:t>многоклассовой</w:t>
+      </w:r>
+      <w:proofErr w:type="spellEnd"/>
+      <w:r>
+        <w:rPr>
+          <w:rFonts w:ascii="Times New Roman" w:eastAsia="Times New Roman" w:hAnsi="Times New Roman" w:cs="Times New Roman"/>
+          <w:sz w:val="24"/>
+          <w:szCs w:val="24"/>
+        </w:rPr>
+        <w:t xml:space="preserve"> задачи строятся линейны</w:t>
+      </w:r>
+      <w:r>
+        <w:rPr>
+          <w:rFonts w:ascii="Times New Roman" w:eastAsia="Times New Roman" w:hAnsi="Times New Roman" w:cs="Times New Roman"/>
+          <w:sz w:val="24"/>
+          <w:szCs w:val="24"/>
+        </w:rPr>
+        <w:t>е</w:t>
+      </w:r>
+      <w:r>
+        <w:rPr>
+          <w:rFonts w:ascii="Times New Roman" w:eastAsia="Times New Roman" w:hAnsi="Times New Roman" w:cs="Times New Roman"/>
+          <w:sz w:val="24"/>
+          <w:szCs w:val="24"/>
+        </w:rPr>
+        <w:t xml:space="preserve"> модели (</w:t>
+      </w:r>
+      <w:r>
+        <w:rPr>
+          <w:rFonts w:ascii="Times New Roman" w:eastAsia="Times New Roman" w:hAnsi="Times New Roman" w:cs="Times New Roman"/>
+          <w:sz w:val="24"/>
+          <w:szCs w:val="24"/>
+        </w:rPr>
+        <w:t>2</w:t>
+      </w:r>
+      <w:r>
+        <w:rPr>
+          <w:rFonts w:ascii="Times New Roman" w:eastAsia="Times New Roman" w:hAnsi="Times New Roman" w:cs="Times New Roman"/>
+          <w:sz w:val="24"/>
+          <w:szCs w:val="24"/>
+        </w:rPr>
+        <w:t xml:space="preserve">) по количеству </w:t>
+      </w:r>
+      <w:r>
+        <w:rPr>
+          <w:rFonts w:ascii="Times New Roman" w:eastAsia="Times New Roman" w:hAnsi="Times New Roman" w:cs="Times New Roman"/>
+          <w:sz w:val="24"/>
+          <w:szCs w:val="24"/>
+        </w:rPr>
+        <w:t>классов, каждая из которых дает оценку принадлежности к конкретному классу</w:t>
+      </w:r>
+      <w:r>
+        <w:rPr>
+          <w:rFonts w:ascii="Times New Roman" w:eastAsia="Times New Roman" w:hAnsi="Times New Roman" w:cs="Times New Roman"/>
+          <w:sz w:val="24"/>
+          <w:szCs w:val="24"/>
+        </w:rPr>
+        <w:t xml:space="preserve">. С помощью оператора </w:t>
+      </w:r>
+      <w:proofErr w:type="spellStart"/>
+      <w:r>
+        <w:rPr>
+          <w:rFonts w:ascii="Times New Roman" w:eastAsia="Times New Roman" w:hAnsi="Times New Roman" w:cs="Times New Roman"/>
+          <w:sz w:val="24"/>
+          <w:szCs w:val="24"/>
+          <w:lang w:val="en-US"/>
+        </w:rPr>
+        <w:t>softmax</w:t>
+      </w:r>
+      <w:proofErr w:type="spellEnd"/>
+      <w:r>
+        <w:rPr>
+          <w:rFonts w:ascii="Times New Roman" w:eastAsia="Times New Roman" w:hAnsi="Times New Roman" w:cs="Times New Roman"/>
+          <w:sz w:val="24"/>
+          <w:szCs w:val="24"/>
+        </w:rPr>
+        <w:t xml:space="preserve"> </w:t>
+      </w:r>
+      <w:r>
+        <w:rPr>
+          <w:rFonts w:ascii="Times New Roman" w:eastAsia="Times New Roman" w:hAnsi="Times New Roman" w:cs="Times New Roman"/>
+          <w:sz w:val="24"/>
+          <w:szCs w:val="24"/>
+        </w:rPr>
+        <w:t>эти оценки преобразовываются в вероятность путем нормировки вектора оценок. Вероятность к-го класса будет тогда вычисляться по формуле (3).</w:t>
+      </w:r>
+    </w:p>
+    <w:p>
+      <w:pPr>
+        <w:spacing w:after="0" w:line="360" w:lineRule="auto"/>
+        <w:ind w:firstLine="567"/>
+        <w:rPr>
+          <w:rFonts w:ascii="Times New Roman" w:hAnsi="Times New Roman" w:cs="Times New Roman"/>
+          <w:sz w:val="24"/>
+          <w:szCs w:val="24"/>
+        </w:rPr>
+      </w:pPr>
+      <w:r>
+        <w:rPr>
+          <w:rFonts w:ascii="Times New Roman" w:hAnsi="Times New Roman" w:cs="Times New Roman"/>
+          <w:sz w:val="24"/>
+          <w:szCs w:val="24"/>
+        </w:rPr>
+        <w:lastRenderedPageBreak/>
+        <w:t>Далее б</w:t>
+      </w:r>
+      <w:r>
+        <w:rPr>
+          <w:rFonts w:ascii="Times New Roman" w:hAnsi="Times New Roman" w:cs="Times New Roman"/>
+          <w:sz w:val="24"/>
+          <w:szCs w:val="24"/>
+        </w:rPr>
+        <w:t>удем придерживаться следующей схемы действий для получения основной гармоники мелодии:</w:t>
       </w:r>
     </w:p>
     <w:p>
@@ -1079,11 +1533,13 @@
         <w:t>являющиеся моно-сигналами</w:t>
       </w:r>
       <w:r>
-        <w:t xml:space="preserve">, при этом для каждого файла должна иметься информация о частоте/высоте тона, времени появления и времени окончания/длительности каждой ноты </w:t>
-      </w:r>
-      <w:r>
-        <w:lastRenderedPageBreak/>
-        <w:t xml:space="preserve">в секундах. Если в базе даны длительности нот, то их можно легко перевести во время окончания формулой (1). Если вместо частоты дана информация о высоте тона ноты, то будем использовать стандарт </w:t>
+        <w:t>, при этом для каждого файла должна иметься информация о частоте/высоте тона, времени появления и времени окончания/длительности каждой ноты в секундах. Если в базе даны длительности нот, то их можно легко перевести во время окончания формулой (</w:t>
+      </w:r>
+      <w:r>
+        <w:t>4</w:t>
+      </w:r>
+      <w:r>
+        <w:t xml:space="preserve">). Если вместо частоты дана информация о высоте тона ноты, то будем использовать стандарт </w:t>
       </w:r>
       <w:r>
         <w:rPr>
@@ -1092,7 +1548,19 @@
         <w:t>midi</w:t>
       </w:r>
       <w:r>
-        <w:t xml:space="preserve"> – формулу (2). Частота мелодий стандартно рассматривается равной 44,1 кГц, то есть 44100 отсчета в секунду. Значит, для перевода времени в отсчеты воспользуемся формулой (3).</w:t>
+        <w:t xml:space="preserve"> (</w:t>
+      </w:r>
+      <w:r>
+        <w:t>5</w:t>
+      </w:r>
+      <w:r>
+        <w:t>). Частота мелодий стандартно рассматривается равной 44,1 кГц, то есть 44100 отсчета в секунду. Значит, для перевода времени в отсчеты воспользуемся формулой (</w:t>
+      </w:r>
+      <w:r>
+        <w:t>6</w:t>
+      </w:r>
+      <w:r>
+        <w:t>).</w:t>
       </w:r>
     </w:p>
     <w:p>
@@ -1246,211 +1714,7 @@
           <w:sz w:val="24"/>
           <w:szCs w:val="24"/>
         </w:rPr>
-        <w:t xml:space="preserve">Получившиеся фрагменты необходимо распределяем на каталоги, соответствующие конкретным нотам. Мы не будем опираться на различие октав, поэтому основываемся на 12 основных полутонах: </w:t>
-      </w:r>
-      <w:r>
-        <w:rPr>
-          <w:rFonts w:ascii="Times New Roman" w:eastAsia="Times New Roman" w:hAnsi="Times New Roman" w:cs="Times New Roman"/>
-          <w:sz w:val="24"/>
-          <w:szCs w:val="24"/>
-          <w:lang w:val="en-US"/>
-        </w:rPr>
-        <w:t>A</w:t>
-      </w:r>
-      <w:r>
-        <w:rPr>
-          <w:rFonts w:ascii="Times New Roman" w:eastAsia="Times New Roman" w:hAnsi="Times New Roman" w:cs="Times New Roman"/>
-          <w:sz w:val="24"/>
-          <w:szCs w:val="24"/>
-        </w:rPr>
-        <w:t xml:space="preserve"> (ля), </w:t>
-      </w:r>
-      <w:r>
-        <w:rPr>
-          <w:rFonts w:ascii="Times New Roman" w:eastAsia="Times New Roman" w:hAnsi="Times New Roman" w:cs="Times New Roman"/>
-          <w:sz w:val="24"/>
-          <w:szCs w:val="24"/>
-          <w:lang w:val="en-US"/>
-        </w:rPr>
-        <w:t>G</w:t>
-      </w:r>
-      <w:r>
-        <w:rPr>
-          <w:rFonts w:ascii="Times New Roman" w:eastAsia="Times New Roman" w:hAnsi="Times New Roman" w:cs="Times New Roman"/>
-          <w:sz w:val="24"/>
-          <w:szCs w:val="24"/>
-        </w:rPr>
-        <w:t xml:space="preserve"># (соль-диез), </w:t>
-      </w:r>
-      <w:r>
-        <w:rPr>
-          <w:rFonts w:ascii="Times New Roman" w:eastAsia="Times New Roman" w:hAnsi="Times New Roman" w:cs="Times New Roman"/>
-          <w:sz w:val="24"/>
-          <w:szCs w:val="24"/>
-          <w:lang w:val="en-US"/>
-        </w:rPr>
-        <w:t>G</w:t>
-      </w:r>
-      <w:r>
-        <w:rPr>
-          <w:rFonts w:ascii="Times New Roman" w:eastAsia="Times New Roman" w:hAnsi="Times New Roman" w:cs="Times New Roman"/>
-          <w:sz w:val="24"/>
-          <w:szCs w:val="24"/>
-        </w:rPr>
-        <w:t xml:space="preserve"> (соль), </w:t>
-      </w:r>
-      <w:r>
-        <w:rPr>
-          <w:rFonts w:ascii="Times New Roman" w:eastAsia="Times New Roman" w:hAnsi="Times New Roman" w:cs="Times New Roman"/>
-          <w:sz w:val="24"/>
-          <w:szCs w:val="24"/>
-          <w:lang w:val="en-US"/>
-        </w:rPr>
-        <w:t>F</w:t>
-      </w:r>
-      <w:r>
-        <w:rPr>
-          <w:rFonts w:ascii="Times New Roman" w:eastAsia="Times New Roman" w:hAnsi="Times New Roman" w:cs="Times New Roman"/>
-          <w:sz w:val="24"/>
-          <w:szCs w:val="24"/>
-        </w:rPr>
-        <w:t xml:space="preserve"># (фа-диез), </w:t>
-      </w:r>
-      <w:r>
-        <w:rPr>
-          <w:rFonts w:ascii="Times New Roman" w:eastAsia="Times New Roman" w:hAnsi="Times New Roman" w:cs="Times New Roman"/>
-          <w:sz w:val="24"/>
-          <w:szCs w:val="24"/>
-          <w:lang w:val="en-US"/>
-        </w:rPr>
-        <w:t>F</w:t>
-      </w:r>
-      <w:r>
-        <w:rPr>
-          <w:rFonts w:ascii="Times New Roman" w:eastAsia="Times New Roman" w:hAnsi="Times New Roman" w:cs="Times New Roman"/>
-          <w:sz w:val="24"/>
-          <w:szCs w:val="24"/>
-        </w:rPr>
-        <w:t xml:space="preserve"> (фа), </w:t>
-      </w:r>
-      <w:r>
-        <w:rPr>
-          <w:rFonts w:ascii="Times New Roman" w:eastAsia="Times New Roman" w:hAnsi="Times New Roman" w:cs="Times New Roman"/>
-          <w:sz w:val="24"/>
-          <w:szCs w:val="24"/>
-          <w:lang w:val="en-US"/>
-        </w:rPr>
-        <w:t>E</w:t>
-      </w:r>
-      <w:r>
-        <w:rPr>
-          <w:rFonts w:ascii="Times New Roman" w:eastAsia="Times New Roman" w:hAnsi="Times New Roman" w:cs="Times New Roman"/>
-          <w:sz w:val="24"/>
-          <w:szCs w:val="24"/>
-        </w:rPr>
-        <w:t xml:space="preserve"> (ми), </w:t>
-      </w:r>
-      <w:r>
-        <w:rPr>
-          <w:rFonts w:ascii="Times New Roman" w:eastAsia="Times New Roman" w:hAnsi="Times New Roman" w:cs="Times New Roman"/>
-          <w:sz w:val="24"/>
-          <w:szCs w:val="24"/>
-          <w:lang w:val="en-US"/>
-        </w:rPr>
-        <w:t>D</w:t>
-      </w:r>
-      <w:r>
-        <w:rPr>
-          <w:rFonts w:ascii="Times New Roman" w:eastAsia="Times New Roman" w:hAnsi="Times New Roman" w:cs="Times New Roman"/>
-          <w:sz w:val="24"/>
-          <w:szCs w:val="24"/>
-        </w:rPr>
-        <w:t xml:space="preserve"># (ре-диез), </w:t>
-      </w:r>
-      <w:r>
-        <w:rPr>
-          <w:rFonts w:ascii="Times New Roman" w:eastAsia="Times New Roman" w:hAnsi="Times New Roman" w:cs="Times New Roman"/>
-          <w:sz w:val="24"/>
-          <w:szCs w:val="24"/>
-          <w:lang w:val="en-US"/>
-        </w:rPr>
-        <w:t>D</w:t>
-      </w:r>
-      <w:r>
-        <w:rPr>
-          <w:rFonts w:ascii="Times New Roman" w:eastAsia="Times New Roman" w:hAnsi="Times New Roman" w:cs="Times New Roman"/>
-          <w:sz w:val="24"/>
-          <w:szCs w:val="24"/>
-        </w:rPr>
-        <w:t xml:space="preserve"> (ре), </w:t>
-      </w:r>
-      <w:r>
-        <w:rPr>
-          <w:rFonts w:ascii="Times New Roman" w:eastAsia="Times New Roman" w:hAnsi="Times New Roman" w:cs="Times New Roman"/>
-          <w:sz w:val="24"/>
-          <w:szCs w:val="24"/>
-          <w:lang w:val="en-US"/>
-        </w:rPr>
-        <w:t>C</w:t>
-      </w:r>
-      <w:r>
-        <w:rPr>
-          <w:rFonts w:ascii="Times New Roman" w:eastAsia="Times New Roman" w:hAnsi="Times New Roman" w:cs="Times New Roman"/>
-          <w:sz w:val="24"/>
-          <w:szCs w:val="24"/>
-        </w:rPr>
-        <w:t xml:space="preserve"># (до-диез), </w:t>
-      </w:r>
-      <w:r>
-        <w:rPr>
-          <w:rFonts w:ascii="Times New Roman" w:eastAsia="Times New Roman" w:hAnsi="Times New Roman" w:cs="Times New Roman"/>
-          <w:sz w:val="24"/>
-          <w:szCs w:val="24"/>
-          <w:lang w:val="en-US"/>
-        </w:rPr>
-        <w:t>C</w:t>
-      </w:r>
-      <w:r>
-        <w:rPr>
-          <w:rFonts w:ascii="Times New Roman" w:eastAsia="Times New Roman" w:hAnsi="Times New Roman" w:cs="Times New Roman"/>
-          <w:sz w:val="24"/>
-          <w:szCs w:val="24"/>
-        </w:rPr>
-        <w:t xml:space="preserve"> (до), </w:t>
-      </w:r>
-      <w:r>
-        <w:rPr>
-          <w:rFonts w:ascii="Times New Roman" w:eastAsia="Times New Roman" w:hAnsi="Times New Roman" w:cs="Times New Roman"/>
-          <w:sz w:val="24"/>
-          <w:szCs w:val="24"/>
-          <w:lang w:val="en-US"/>
-        </w:rPr>
-        <w:t>B</w:t>
-      </w:r>
-      <w:r>
-        <w:rPr>
-          <w:rFonts w:ascii="Times New Roman" w:eastAsia="Times New Roman" w:hAnsi="Times New Roman" w:cs="Times New Roman"/>
-          <w:sz w:val="24"/>
-          <w:szCs w:val="24"/>
-        </w:rPr>
-        <w:t xml:space="preserve"> (си), </w:t>
-      </w:r>
-      <w:r>
-        <w:rPr>
-          <w:rFonts w:ascii="Times New Roman" w:eastAsia="Times New Roman" w:hAnsi="Times New Roman" w:cs="Times New Roman"/>
-          <w:sz w:val="24"/>
-          <w:szCs w:val="24"/>
-          <w:lang w:val="en-US"/>
-        </w:rPr>
-        <w:t>A</w:t>
-      </w:r>
-      <w:r>
-        <w:rPr>
-          <w:rFonts w:ascii="Times New Roman" w:eastAsia="Times New Roman" w:hAnsi="Times New Roman" w:cs="Times New Roman"/>
-          <w:sz w:val="24"/>
-          <w:szCs w:val="24"/>
-        </w:rPr>
-        <w:t># (ля-диез). Такое распределение осуществимо из соответствия нот и частот.</w:t>
+        <w:t>Получившиеся фрагменты необходимо распределяем на каталоги, соответствующие конкретным нотам. Такое распределение осуществимо из соответствия нот и частот.</w:t>
       </w:r>
       <w:r>
         <w:rPr>
@@ -1466,7 +1730,7 @@
           <w:sz w:val="24"/>
           <w:szCs w:val="24"/>
         </w:rPr>
-        <w:t>4</w:t>
+        <w:t>7</w:t>
       </w:r>
       <w:r>
         <w:rPr>
@@ -1498,7 +1762,23 @@
           <w:sz w:val="24"/>
           <w:szCs w:val="24"/>
         </w:rPr>
-        <w:t xml:space="preserve">, используется формула (5). </w:t>
+        <w:t>, используется формула (</w:t>
+      </w:r>
+      <w:r>
+        <w:rPr>
+          <w:rFonts w:ascii="Times New Roman" w:eastAsia="Times New Roman" w:hAnsi="Times New Roman" w:cs="Times New Roman"/>
+          <w:sz w:val="24"/>
+          <w:szCs w:val="24"/>
+        </w:rPr>
+        <w:t>8</w:t>
+      </w:r>
+      <w:r>
+        <w:rPr>
+          <w:rFonts w:ascii="Times New Roman" w:eastAsia="Times New Roman" w:hAnsi="Times New Roman" w:cs="Times New Roman"/>
+          <w:sz w:val="24"/>
+          <w:szCs w:val="24"/>
+        </w:rPr>
+        <w:t xml:space="preserve">). </w:t>
       </w:r>
       <w:r>
         <w:rPr>
@@ -1524,7 +1804,23 @@
           <w:sz w:val="24"/>
           <w:szCs w:val="24"/>
         </w:rPr>
-        <w:t xml:space="preserve"> по формуле (6).</w:t>
+        <w:t xml:space="preserve"> по формуле (</w:t>
+      </w:r>
+      <w:r>
+        <w:rPr>
+          <w:rFonts w:ascii="Times New Roman" w:eastAsia="Times New Roman" w:hAnsi="Times New Roman" w:cs="Times New Roman"/>
+          <w:sz w:val="24"/>
+          <w:szCs w:val="24"/>
+        </w:rPr>
+        <w:t>9</w:t>
+      </w:r>
+      <w:r>
+        <w:rPr>
+          <w:rFonts w:ascii="Times New Roman" w:eastAsia="Times New Roman" w:hAnsi="Times New Roman" w:cs="Times New Roman"/>
+          <w:sz w:val="24"/>
+          <w:szCs w:val="24"/>
+        </w:rPr>
+        <w:t>).</w:t>
       </w:r>
       <w:r>
         <w:rPr>
@@ -1619,6 +1915,7 @@
           <w:sz w:val="24"/>
           <w:szCs w:val="24"/>
         </w:rPr>
+        <w:lastRenderedPageBreak/>
         <w:t xml:space="preserve">Следующий пункт схемы получения основной гармоники – генерация спектрограмм на основе полученной базы данных. Именно спектрограмма будет являться тем изображением, которое мы будем подавать на вход нейронной сети. </w:t>
       </w:r>
     </w:p>
@@ -1630,19 +1927,7 @@
         <w:ind w:firstLine="709"/>
       </w:pPr>
       <w:r>
-        <w:t xml:space="preserve">Спектрограмма — изображение, показывающее зависимость спектральной плотности мощности сигнала от времени. Спектрограммы применяются для идентификации речи, анализа звуков животных, в различных областях музыки, радио- и гидролокации, обработке речи, сейсмологии и в других областях. Спектрограмма </w:t>
-      </w:r>
-      <w:r>
-        <w:t>представляет собой</w:t>
-      </w:r>
-      <w:r>
-        <w:t xml:space="preserve"> матриц</w:t>
-      </w:r>
-      <w:r>
-        <w:t>у</w:t>
-      </w:r>
-      <w:r>
-        <w:t xml:space="preserve"> </w:t>
+        <w:t xml:space="preserve">Спектрограмма — изображение, показывающее зависимость спектральной плотности мощности сигнала от времени. Спектрограммы применяются для идентификации речи, анализа звуков животных, в различных областях музыки, радио- и гидролокации, обработке речи, сейсмологии и в других областях. Спектрограмма представляет собой матрицу </w:t>
       </w:r>
       <m:oMath>
         <m:sSub>
@@ -1695,32 +1980,19 @@
         </m:r>
       </m:oMath>
       <w:r>
-        <w:t xml:space="preserve"> столбцов – спектр фрагмента аудиозаписи. </w:t>
-      </w:r>
-      <w:r>
-        <w:t>Неформально</w:t>
-      </w:r>
-      <w:r>
-        <w:t xml:space="preserve"> говоря, элементы</w:t>
+        <w:t xml:space="preserve"> столбцов – спектр фрагмента аудиозаписи. Неформально говоря, элементы спектрограммы характеризуют интенсивность звучания конкретных частот в пределах промежутка времени.</w:t>
       </w:r>
       <w:r>
         <w:t xml:space="preserve"> </w:t>
       </w:r>
       <w:r>
-        <w:lastRenderedPageBreak/>
-        <w:t>спектрограммы</w:t>
-      </w:r>
-      <w:r>
-        <w:t xml:space="preserve"> характеризуют интенсивность звучания конкретных частот в пределах промежутка времени.</w:t>
-      </w:r>
-      <w:r>
-        <w:t xml:space="preserve"> </w:t>
-      </w:r>
-      <w:r>
-        <w:t>Как видно по рисунку 1, н</w:t>
-      </w:r>
-      <w:r>
-        <w:t>аиболее распространенным представлением спектрограммы является двумерная диаграмма: на горизонтальной оси представлено время, по вертикальной оси — частота; третье измерение с указанием амплитуды на определенной частоте в конкретный момент времени представлено интенсивностью или цветом каждой точки изображения.</w:t>
+        <w:t xml:space="preserve">Как видно по рисунку </w:t>
+      </w:r>
+      <w:r>
+        <w:t>2</w:t>
+      </w:r>
+      <w:r>
+        <w:t>, наиболее распространенным представлением спектрограммы является двумерная диаграмма: на горизонтальной оси представлено время, по вертикальной оси — частота; третье измерение с указанием амплитуды на определенной частоте в конкретный момент времени представлено интенсивностью или цветом каждой точки изображения.</w:t>
       </w:r>
     </w:p>
     <w:p>
@@ -1731,7 +2003,13 @@
         <w:ind w:firstLine="709"/>
       </w:pPr>
       <w:r>
-        <w:t>Одним из способов получения спектрограммы является вычисление оконного преобразования Фурье, представленного формулой (7).</w:t>
+        <w:t>Одним из способов получения спектрограммы является вычисление оконного преобразования Фурье, представленного формулой (</w:t>
+      </w:r>
+      <w:r>
+        <w:t>10</w:t>
+      </w:r>
+      <w:r>
+        <w:t>).</w:t>
       </w:r>
       <w:r>
         <w:t xml:space="preserve"> </w:t>
@@ -1764,7 +2042,13 @@
         <w:t xml:space="preserve"> </w:t>
       </w:r>
       <w:r>
-        <w:t>В качестве весового окна можно использовать различные варианты, но наибольшей популярностью пользуется окно Хэмминга.</w:t>
+        <w:t>В качестве весового окна можно использовать различные варианты, но наибольшей популярностью пользуется окно Хэмминга</w:t>
+      </w:r>
+      <w:r>
+        <w:t xml:space="preserve"> (11)</w:t>
+      </w:r>
+      <w:r>
+        <w:t>.</w:t>
       </w:r>
     </w:p>
     <w:p>
@@ -1798,7 +2082,17 @@
         <w:t xml:space="preserve"> </w:t>
       </w:r>
       <w:r>
-        <w:t xml:space="preserve">различить разницу между двумя близко расположенными частотами. Этот эффект становится более выраженным по мере увеличения частот. Поэтому мы будем брать скопления блоков периодограммы и просуммируем их, чтобы получить представление о том, сколько энергии существует в различных частотных областях. Это выполняется с помощью банков фильтров Мела: по мере увеличения частоты фильтры расширяются, поскольку мы становимся менее обеспокоенными вариациями. Нас интересует только </w:t>
+        <w:t xml:space="preserve">различить разницу между двумя близко расположенными частотами. Этот эффект становится более выраженным по мере увеличения частот. Поэтому мы будем брать скопления блоков </w:t>
+      </w:r>
+      <w:r>
+        <w:t>спектрограммы</w:t>
+      </w:r>
+      <w:r>
+        <w:t xml:space="preserve"> и просуммируем их, чтобы получить представление о том, сколько энергии существует в различных частотных областях. Это выполняется с помощью банков фильтров Мела: по мере увеличения частоты фильтры расширяются, поскольку мы </w:t>
+      </w:r>
+      <w:r>
+        <w:lastRenderedPageBreak/>
+        <w:t xml:space="preserve">становимся менее обеспокоенными вариациями. Нас интересует только </w:t>
       </w:r>
       <w:r>
         <w:t xml:space="preserve">приблизительно, сколько энергии приходится на каждый фрагмент. Шкала мела </w:t>
@@ -1812,14 +2106,34 @@
       </w:r>
       <w:proofErr w:type="spellEnd"/>
       <w:r>
-        <w:t xml:space="preserve"> между собой можно с помощью формул (8) и (9). Мы будем использовать банк треугольных фильтров: каждый фильтр имеет треугольную форму с откликом 1 на центральной части и линейно уменьшается к 0, пока не достигнет центральных частот двух соседних фильтров, где отклик равен 0. Моделирование таких фильтров можно осуществить с помощью уравнения (10).</w:t>
-      </w:r>
-      <w:r>
-        <w:t xml:space="preserve"> На рисунке 2 показан пример банка треугольных </w:t>
-      </w:r>
-      <w:r>
-        <w:lastRenderedPageBreak/>
-        <w:t>фильтров.</w:t>
+        <w:t xml:space="preserve"> между собой можно с помощью формул (</w:t>
+      </w:r>
+      <w:r>
+        <w:t>12</w:t>
+      </w:r>
+      <w:r>
+        <w:t>) и (</w:t>
+      </w:r>
+      <w:r>
+        <w:t>13</w:t>
+      </w:r>
+      <w:r>
+        <w:t>). Мы будем использовать банк треугольных фильтров: каждый фильтр имеет треугольную форму с откликом 1 на центральной части и линейно уменьшается к 0, пока не достигнет центральных частот двух соседних фильтров, где отклик равен 0. Моделирование таких фильтров можно осуществить с помощью уравнения (1</w:t>
+      </w:r>
+      <w:r>
+        <w:t>4</w:t>
+      </w:r>
+      <w:r>
+        <w:t>).</w:t>
+      </w:r>
+      <w:r>
+        <w:t xml:space="preserve"> На р</w:t>
+      </w:r>
+      <w:r>
+        <w:t>исунке 3</w:t>
+      </w:r>
+      <w:r>
+        <w:t xml:space="preserve"> показан пример банка треугольных фильтров.</w:t>
       </w:r>
       <w:r>
         <w:t xml:space="preserve"> </w:t>
@@ -1869,6 +2183,9 @@
         <w:shd w:val="clear" w:color="auto" w:fill="FFFFFF"/>
         <w:spacing w:before="0" w:beforeAutospacing="0" w:after="0" w:afterAutospacing="0" w:line="360" w:lineRule="auto"/>
         <w:ind w:firstLine="567"/>
+        <w:rPr>
+          <w:lang w:val="en-US"/>
+        </w:rPr>
       </w:pPr>
       <w:r>
         <w:t xml:space="preserve">В качестве архитектуры сети рассмотрим </w:t>
@@ -1923,30 +2240,31 @@
       </w:r>
       <w:proofErr w:type="spellEnd"/>
       <w:r>
-        <w:t xml:space="preserve"> и выходного слоя из 12 узлов по количеству полутонов. В качестве функции активации на последнем слое будем использовать </w:t>
-      </w:r>
-      <w:proofErr w:type="spellStart"/>
-      <w:r>
-        <w:t>softmax</w:t>
-      </w:r>
-      <w:proofErr w:type="spellEnd"/>
-      <w:r>
-        <w:t xml:space="preserve">. Модель сети представлена на рисунке </w:t>
-      </w:r>
-      <w:r>
-        <w:t>3</w:t>
+        <w:t xml:space="preserve"> и выходного слоя из 12 узлов по количеству полутонов. </w:t>
+      </w:r>
+      <w:r>
+        <w:t>Параметры</w:t>
+      </w:r>
+      <w:r>
+        <w:t xml:space="preserve"> нейронной сети показаны на слайде.</w:t>
+      </w:r>
+      <w:r>
+        <w:t xml:space="preserve"> Модель сети представлена на рисунке </w:t>
+      </w:r>
+      <w:r>
+        <w:t>4</w:t>
       </w:r>
       <w:r>
         <w:t xml:space="preserve">. Как из него видно, в качестве входных данных используются </w:t>
       </w:r>
       <w:r>
-        <w:t>спектрограммы.</w:t>
-      </w:r>
-      <w:r>
-        <w:t xml:space="preserve"> Для получения спектрограмм 2 подхода: будем сначала использовать спектр сигнала, а потом мел-спектр.</w:t>
+        <w:t>спектрограммы. Для получения спектрограмм 2 подхода: будем сначала использовать спектр сигнала, а потом мел-спектр.</w:t>
       </w:r>
       <w:r>
         <w:t xml:space="preserve"> </w:t>
+      </w:r>
+      <w:r>
+        <w:t>Данные будем подавать пакетами по 64 вектора в одной итерации</w:t>
       </w:r>
     </w:p>
     <w:p>
@@ -1961,30 +2279,29 @@
         <w:ind w:firstLine="567"/>
       </w:pPr>
       <w:r>
-        <w:t>Человеческое ухо не слышит колебания меньше 20 Гц, поэтому граница будет задавать максимальный размер окна. Для частоты дискретизации 44100 отсчетов/сек. Получаем размер окна 2205. Для красоты возьмем 2048 отсчетов, что составляет примерно 21.5 Гц – это и будет первоначальным размером фрейма для оконного преобразования Фурье. Шаг смещения фрейма при этом возьмем равным половине размера кадра.</w:t>
-      </w:r>
-      <w:r>
-        <w:t xml:space="preserve"> После оконного преобразования Фурье получаем множество коротких спектров, длина которого вычисляется по формуле 11.</w:t>
-      </w:r>
-      <w:r>
-        <w:t xml:space="preserve"> </w:t>
-      </w:r>
-      <w:r>
-        <w:t xml:space="preserve">Множество таких спектров составит одну спектрограмму. На вход нейросети подается несколько соседних спектрограмм. Будем брать, как предлагал </w:t>
+        <w:t xml:space="preserve">Человеческое ухо не слышит колебания меньше 20 Гц, поэтому граница будет задавать максимальный размер окна. Для частоты дискретизации 44100 отсчетов/сек. Получаем размер окна 2205. Для красоты возьмем 2048 отсчетов, что составляет примерно 21.5 Гц – это и будет первоначальным размером фрейма для оконного преобразования Фурье. Шаг смещения фрейма при этом возьмем равным половине размера кадра. После оконного преобразования Фурье получаем множество коротких спектров, длина которого вычисляется по формуле </w:t>
+      </w:r>
+      <w:r>
+        <w:t>(16)</w:t>
+      </w:r>
+      <w:r>
+        <w:t xml:space="preserve">. Множество таких спектров составит одну спектрограмму. На вход </w:t>
       </w:r>
       <w:proofErr w:type="spellStart"/>
       <w:r>
+        <w:t>нейросети</w:t>
+      </w:r>
+      <w:proofErr w:type="spellEnd"/>
+      <w:r>
+        <w:t xml:space="preserve"> подается несколько соседних спектрограмм. Будем брать, как предлагал </w:t>
+      </w:r>
+      <w:proofErr w:type="spellStart"/>
+      <w:r>
         <w:t>Корзениовски</w:t>
       </w:r>
       <w:proofErr w:type="spellEnd"/>
       <w:r>
-        <w:t xml:space="preserve">, 15 последовательных спектрограмм. </w:t>
-      </w:r>
-      <w:r>
-        <w:t xml:space="preserve">Если размер файла не позволяет это осуществить, то будем дополнять спектрограмму последним столбцом до нужного количества. </w:t>
-      </w:r>
-      <w:r>
-        <w:t xml:space="preserve">Таким образом, размерность входа для </w:t>
+        <w:t xml:space="preserve">, 15 последовательных спектрограмм. Если размер файла не позволяет это осуществить, то будем дополнять спектрограмму последним столбцом до нужного количества. Таким образом, размерность входа для </w:t>
       </w:r>
       <w:proofErr w:type="spellStart"/>
       <w:r>
@@ -2007,15 +2324,14 @@
         <w:ind w:firstLine="567"/>
       </w:pPr>
       <w:r>
-        <w:t xml:space="preserve">При получении результатов, номера классов будем сопоставлять с нотой </w:t>
-      </w:r>
-      <w:proofErr w:type="gramStart"/>
-      <w:r>
-        <w:t>в соответствии с таблице</w:t>
-      </w:r>
-      <w:proofErr w:type="gramEnd"/>
-      <w:r>
-        <w:t xml:space="preserve"> 2.</w:t>
+        <w:lastRenderedPageBreak/>
+        <w:t xml:space="preserve">При получении результатов, номера классов будем сопоставлять с нотой в соответствии с таблицей </w:t>
+      </w:r>
+      <w:r>
+        <w:t>1</w:t>
+      </w:r>
+      <w:r>
+        <w:t>.</w:t>
       </w:r>
     </w:p>
     <w:p>
@@ -2037,6 +2353,134 @@
       <w:r>
         <w:t>.</w:t>
       </w:r>
+      <w:r>
+        <w:t xml:space="preserve"> </w:t>
+      </w:r>
+      <w:r>
+        <w:t>Сначала рассмотрим первый подход. На рисунке</w:t>
+      </w:r>
+      <w:r>
+        <w:t xml:space="preserve"> 5</w:t>
+      </w:r>
+      <w:r>
+        <w:t xml:space="preserve"> (а) представлена спектрограмма, соответствующая некоторой аудиозаписи ноты ре-диез. По оси абсцисс отложены номера отсчетов, по оси ординат – номера спектрограмм. На тестовой выборке модель с такими входными данными, обученная на 100 эпохах, дает примерно 95% точности. Однако, если посмотреть на графики штрафа и точности для тренировочной и проверочной выборок (рисунки </w:t>
+      </w:r>
+      <w:r>
+        <w:t>5</w:t>
+      </w:r>
+      <w:r>
+        <w:t xml:space="preserve"> (б) и </w:t>
+      </w:r>
+      <w:r>
+        <w:t>5</w:t>
+      </w:r>
+      <w:r>
+        <w:t xml:space="preserve"> (в), соответственно), то можно увидеть переобучение. Для проверки работоспособности модели также была совершена попытка предсказать ноту «ми», которая была успешно пройдена, что показывает гистограмма </w:t>
+      </w:r>
+      <w:r>
+        <w:t>5</w:t>
+      </w:r>
+      <w:r>
+        <w:t xml:space="preserve"> (г). Исходя из матрицы ошибок (рисунок </w:t>
+      </w:r>
+      <w:r>
+        <w:t>5</w:t>
+      </w:r>
+      <w:r>
+        <w:t xml:space="preserve"> (д)), можно сказать, что в основном модель работает правильно.</w:t>
+      </w:r>
+      <w:r>
+        <w:t xml:space="preserve"> Время работы модели составило 12 минут 45 секунд.</w:t>
+      </w:r>
+    </w:p>
+    <w:p>
+      <w:pPr>
+        <w:pStyle w:val="a3"/>
+        <w:shd w:val="clear" w:color="auto" w:fill="FFFFFF"/>
+        <w:spacing w:before="0" w:beforeAutospacing="0" w:after="0" w:afterAutospacing="0" w:line="360" w:lineRule="auto"/>
+        <w:ind w:firstLine="567"/>
+      </w:pPr>
+      <w:r>
+        <w:t xml:space="preserve">Далее рассмотрим результаты второго подхода. На рисунке </w:t>
+      </w:r>
+      <w:r>
+        <w:t>6</w:t>
+      </w:r>
+      <w:r>
+        <w:t xml:space="preserve"> (а) представлена спектрограмма, соответствующая некоторой аудиозаписи ноты ре-диез. На этот раз по оси абсцисс отложены номера спектрограмм, в то время как по оси ординат показаны номера треугольных фильтров. Точность на тестовой выборке при обучении на 100 эпохах чуть меньше 92%, что ниже результата первого подхода. По графикам штрафа и точности для тренировочной и проверочной выборок (рисунки </w:t>
+      </w:r>
+      <w:r>
+        <w:t>6</w:t>
+      </w:r>
+      <w:r>
+        <w:t xml:space="preserve"> (б) и </w:t>
+      </w:r>
+      <w:r>
+        <w:t>6</w:t>
+      </w:r>
+      <w:r>
+        <w:t xml:space="preserve"> (в), соответственно) видно, что и при такой подходе присутствует переобучение. П</w:t>
+      </w:r>
+      <w:bookmarkStart w:id="0" w:name="_GoBack"/>
+      <w:bookmarkEnd w:id="0"/>
+      <w:r>
+        <w:t xml:space="preserve">ри проверке распознавания ноты «ми» из гистограммы </w:t>
+      </w:r>
+      <w:r>
+        <w:t xml:space="preserve">6 (г) </w:t>
+      </w:r>
+      <w:r>
+        <w:t>можно заметить, что есть небольшая вероятность спутать эту ноту с ее соседней – нотой «фа». А матрица ошибок</w:t>
+      </w:r>
+      <w:r>
+        <w:t xml:space="preserve"> 6 (д)</w:t>
+      </w:r>
+      <w:r>
+        <w:t xml:space="preserve"> показывает, что модель, использующая второй подход получения спектрограммы, дает больше неверных ответов, чем в предыдущем случае.</w:t>
+      </w:r>
+      <w:r>
+        <w:t xml:space="preserve"> Однако, время работы модели составило 3 минуты 25 секунд, что почти в 4 раза меньше</w:t>
+      </w:r>
+      <w:r>
+        <w:t>, чем для</w:t>
+      </w:r>
+      <w:r>
+        <w:t xml:space="preserve"> модели с первым подходом.</w:t>
+      </w:r>
+    </w:p>
+    <w:p>
+      <w:pPr>
+        <w:pStyle w:val="a3"/>
+        <w:shd w:val="clear" w:color="auto" w:fill="FFFFFF"/>
+        <w:spacing w:before="0" w:beforeAutospacing="0" w:after="0" w:afterAutospacing="0" w:line="360" w:lineRule="auto"/>
+        <w:ind w:firstLine="709"/>
+      </w:pPr>
+    </w:p>
+    <w:p>
+      <w:pPr>
+        <w:spacing w:line="360" w:lineRule="auto"/>
+        <w:rPr>
+          <w:rFonts w:ascii="Times New Roman" w:eastAsia="Times New Roman" w:hAnsi="Times New Roman" w:cs="Times New Roman"/>
+          <w:sz w:val="24"/>
+          <w:szCs w:val="24"/>
+        </w:rPr>
+      </w:pPr>
+      <w:r>
+        <w:rPr>
+          <w:rFonts w:ascii="Times New Roman" w:eastAsia="Times New Roman" w:hAnsi="Times New Roman" w:cs="Times New Roman"/>
+          <w:sz w:val="24"/>
+          <w:szCs w:val="24"/>
+        </w:rPr>
+        <w:t xml:space="preserve"> </w:t>
+      </w:r>
+    </w:p>
+    <w:p>
+      <w:pPr>
+        <w:pStyle w:val="a3"/>
+        <w:shd w:val="clear" w:color="auto" w:fill="FFFFFF"/>
+        <w:spacing w:before="0" w:beforeAutospacing="0" w:after="0" w:afterAutospacing="0" w:line="360" w:lineRule="auto"/>
+        <w:ind w:firstLine="567"/>
+      </w:pPr>
     </w:p>
     <w:p>
       <w:pPr>
@@ -2107,7 +2551,7 @@
 </file>
 
 <file path=word/numbering.xml><?xml version="1.0" encoding="utf-8"?>
-<w:numbering xmlns:wpc="http://schemas.microsoft.com/office/word/2010/wordprocessingCanvas" xmlns:cx="http://schemas.microsoft.com/office/drawing/2014/chartex" xmlns:cx1="http://schemas.microsoft.com/office/drawing/2015/9/8/chartex" xmlns:cx2="http://schemas.microsoft.com/office/drawing/2015/10/21/chartex" xmlns:cx3="http://schemas.microsoft.com/office/drawing/2016/5/9/chartex" xmlns:cx4="http://schemas.microsoft.com/office/drawing/2016/5/10/chartex" xmlns:cx5="http://schemas.microsoft.com/office/drawing/2016/5/11/chartex" xmlns:cx6="http://schemas.microsoft.com/office/drawing/2016/5/12/chartex" xmlns:cx7="http://schemas.microsoft.com/office/drawing/2016/5/13/chartex" xmlns:cx8="http://schemas.microsoft.com/office/drawing/2016/5/14/chartex" xmlns:mc="http://schemas.openxmlformats.org/markup-compatibility/2006" xmlns:aink="http://schemas.microsoft.com/office/drawing/2016/ink" xmlns:am3d="http://schemas.microsoft.com/office/drawing/2017/model3d" xmlns:o="urn:schemas-microsoft-com:office:office" xmlns:r="http://schemas.openxmlformats.org/officeDocument/2006/relationships" xmlns:m="http://schemas.openxmlformats.org/officeDocument/2006/math" xmlns:v="urn:schemas-microsoft-com:vml" xmlns:wp14="http://schemas.microsoft.com/office/word/2010/wordprocessingDrawing" xmlns:wp="http://schemas.openxmlformats.org/drawingml/2006/wordprocessingDrawing" xmlns:w10="urn:schemas-microsoft-com:office:word" xmlns:w="http://schemas.openxmlformats.org/wordprocessingml/2006/main" xmlns:w14="http://schemas.microsoft.com/office/word/2010/wordml" xmlns:w15="http://schemas.microsoft.com/office/word/2012/wordml" xmlns:w16cex="http://schemas.microsoft.com/office/word/2018/wordml/cex" xmlns:w16cid="http://schemas.microsoft.com/office/word/2016/wordml/cid" xmlns:w16="http://schemas.microsoft.com/office/word/2018/wordml" xmlns:w16sdtdh="http://schemas.microsoft.com/office/word/2020/wordml/sdtdatahash" xmlns:w16se="http://schemas.microsoft.com/office/word/2015/wordml/symex" xmlns:wpg="http://schemas.microsoft.com/office/word/2010/wordprocessingGroup" xmlns:wpi="http://schemas.microsoft.com/office/word/2010/wordprocessingInk" xmlns:wne="http://schemas.microsoft.com/office/word/2006/wordml" xmlns:wps="http://schemas.microsoft.com/office/word/2010/wordprocessingShape" mc:Ignorable="w14 w15 w16se w16cid w16 w16cex w16sdtdh wp14">
+<w:numbering xmlns:wpc="http://schemas.microsoft.com/office/word/2010/wordprocessingCanvas" xmlns:cx="http://schemas.microsoft.com/office/drawing/2014/chartex" xmlns:mc="http://schemas.openxmlformats.org/markup-compatibility/2006" xmlns:o="urn:schemas-microsoft-com:office:office" xmlns:r="http://schemas.openxmlformats.org/officeDocument/2006/relationships" xmlns:m="http://schemas.openxmlformats.org/officeDocument/2006/math" xmlns:v="urn:schemas-microsoft-com:vml" xmlns:wp14="http://schemas.microsoft.com/office/word/2010/wordprocessingDrawing" xmlns:wp="http://schemas.openxmlformats.org/drawingml/2006/wordprocessingDrawing" xmlns:w10="urn:schemas-microsoft-com:office:word" xmlns:w="http://schemas.openxmlformats.org/wordprocessingml/2006/main" xmlns:w14="http://schemas.microsoft.com/office/word/2010/wordml" xmlns:w15="http://schemas.microsoft.com/office/word/2012/wordml" xmlns:w16se="http://schemas.microsoft.com/office/word/2015/wordml/symex" xmlns:wpg="http://schemas.microsoft.com/office/word/2010/wordprocessingGroup" xmlns:wpi="http://schemas.microsoft.com/office/word/2010/wordprocessingInk" xmlns:wne="http://schemas.microsoft.com/office/word/2006/wordml" xmlns:wps="http://schemas.microsoft.com/office/word/2010/wordprocessingShape" mc:Ignorable="w14 w15 w16se wp14">
   <w:abstractNum w:abstractNumId="0" w15:restartNumberingAfterBreak="0">
     <w:nsid w:val="09390977"/>
     <w:multiLevelType w:val="hybridMultilevel"/>
@@ -2293,7 +2737,7 @@
 </file>
 
 <file path=word/styles.xml><?xml version="1.0" encoding="utf-8"?>
-<w:styles xmlns:mc="http://schemas.openxmlformats.org/markup-compatibility/2006" xmlns:r="http://schemas.openxmlformats.org/officeDocument/2006/relationships" xmlns:w="http://schemas.openxmlformats.org/wordprocessingml/2006/main" xmlns:w14="http://schemas.microsoft.com/office/word/2010/wordml" xmlns:w15="http://schemas.microsoft.com/office/word/2012/wordml" xmlns:w16cex="http://schemas.microsoft.com/office/word/2018/wordml/cex" xmlns:w16cid="http://schemas.microsoft.com/office/word/2016/wordml/cid" xmlns:w16="http://schemas.microsoft.com/office/word/2018/wordml" xmlns:w16sdtdh="http://schemas.microsoft.com/office/word/2020/wordml/sdtdatahash" xmlns:w16se="http://schemas.microsoft.com/office/word/2015/wordml/symex" mc:Ignorable="w14 w15 w16se w16cid w16 w16cex w16sdtdh">
+<w:styles xmlns:mc="http://schemas.openxmlformats.org/markup-compatibility/2006" xmlns:r="http://schemas.openxmlformats.org/officeDocument/2006/relationships" xmlns:w="http://schemas.openxmlformats.org/wordprocessingml/2006/main" xmlns:w14="http://schemas.microsoft.com/office/word/2010/wordml" xmlns:w15="http://schemas.microsoft.com/office/word/2012/wordml" xmlns:w16se="http://schemas.microsoft.com/office/word/2015/wordml/symex" mc:Ignorable="w14 w15 w16se">
   <w:docDefaults>
     <w:rPrDefault>
       <w:rPr>
@@ -2309,7 +2753,7 @@
       </w:pPr>
     </w:pPrDefault>
   </w:docDefaults>
-  <w:latentStyles w:defLockedState="0" w:defUIPriority="99" w:defSemiHidden="0" w:defUnhideWhenUsed="0" w:defQFormat="0" w:count="376">
+  <w:latentStyles w:defLockedState="0" w:defUIPriority="99" w:defSemiHidden="0" w:defUnhideWhenUsed="0" w:defQFormat="0" w:count="371">
     <w:lsdException w:name="Normal" w:uiPriority="0" w:qFormat="1"/>
     <w:lsdException w:name="heading 1" w:uiPriority="9" w:qFormat="1"/>
     <w:lsdException w:name="heading 2" w:semiHidden="1" w:uiPriority="9" w:unhideWhenUsed="1" w:qFormat="1"/>
@@ -2415,6 +2859,7 @@
     <w:lsdException w:name="HTML Sample" w:semiHidden="1" w:unhideWhenUsed="1"/>
     <w:lsdException w:name="HTML Typewriter" w:semiHidden="1" w:unhideWhenUsed="1"/>
     <w:lsdException w:name="HTML Variable" w:semiHidden="1" w:unhideWhenUsed="1"/>
+    <w:lsdException w:name="Normal Table" w:semiHidden="1" w:unhideWhenUsed="1"/>
     <w:lsdException w:name="annotation subject" w:semiHidden="1" w:unhideWhenUsed="1"/>
     <w:lsdException w:name="No List" w:semiHidden="1" w:unhideWhenUsed="1"/>
     <w:lsdException w:name="Outline List 1" w:semiHidden="1" w:unhideWhenUsed="1"/>
@@ -2457,8 +2902,11 @@
     <w:lsdException w:name="Table Contemporary" w:semiHidden="1" w:unhideWhenUsed="1"/>
     <w:lsdException w:name="Table Elegant" w:semiHidden="1" w:unhideWhenUsed="1"/>
     <w:lsdException w:name="Table Professional" w:semiHidden="1" w:unhideWhenUsed="1"/>
+    <w:lsdException w:name="Table Subtle 1" w:semiHidden="1" w:unhideWhenUsed="1"/>
     <w:lsdException w:name="Table Subtle 2" w:semiHidden="1" w:unhideWhenUsed="1"/>
     <w:lsdException w:name="Table Web 1" w:semiHidden="1" w:unhideWhenUsed="1"/>
+    <w:lsdException w:name="Table Web 2" w:semiHidden="1" w:unhideWhenUsed="1"/>
+    <w:lsdException w:name="Table Web 3" w:semiHidden="1" w:unhideWhenUsed="1"/>
     <w:lsdException w:name="Balloon Text" w:semiHidden="1" w:unhideWhenUsed="1"/>
     <w:lsdException w:name="Table Grid" w:uiPriority="39"/>
     <w:lsdException w:name="Table Theme" w:semiHidden="1" w:unhideWhenUsed="1"/>
@@ -2677,11 +3125,6 @@
     <w:lsdException w:name="List Table 5 Dark Accent 6" w:uiPriority="50"/>
     <w:lsdException w:name="List Table 6 Colorful Accent 6" w:uiPriority="51"/>
     <w:lsdException w:name="List Table 7 Colorful Accent 6" w:uiPriority="52"/>
-    <w:lsdException w:name="Mention" w:semiHidden="1" w:unhideWhenUsed="1"/>
-    <w:lsdException w:name="Smart Hyperlink" w:semiHidden="1" w:unhideWhenUsed="1"/>
-    <w:lsdException w:name="Hashtag" w:semiHidden="1" w:unhideWhenUsed="1"/>
-    <w:lsdException w:name="Unresolved Mention" w:semiHidden="1" w:unhideWhenUsed="1"/>
-    <w:lsdException w:name="Smart Link" w:semiHidden="1" w:unhideWhenUsed="1"/>
   </w:latentStyles>
   <w:style w:type="paragraph" w:default="1" w:styleId="a">
     <w:name w:val="Normal"/>

</xml_diff>